<commit_message>
Eerste versie van les 3
</commit_message>
<xml_diff>
--- a/Les 3 - Roodkapje I/Scene1.docx
+++ b/Les 3 - Roodkapje I/Scene1.docx
@@ -1,6 +1,6 @@
 
 <file path=word/document.xml><?xml version="1.0" encoding="utf-8"?>
-<w:document xmlns:wpc="http://schemas.microsoft.com/office/word/2010/wordprocessingCanvas" xmlns:cx="http://schemas.microsoft.com/office/drawing/2014/chartex" xmlns:cx1="http://schemas.microsoft.com/office/drawing/2015/9/8/chartex" xmlns:mc="http://schemas.openxmlformats.org/markup-compatibility/2006" xmlns:o="urn:schemas-microsoft-com:office:office" xmlns:r="http://schemas.openxmlformats.org/officeDocument/2006/relationships" xmlns:m="http://schemas.openxmlformats.org/officeDocument/2006/math" xmlns:v="urn:schemas-microsoft-com:vml" xmlns:wp14="http://schemas.microsoft.com/office/word/2010/wordprocessingDrawing" xmlns:wp="http://schemas.openxmlformats.org/drawingml/2006/wordprocessingDrawing" xmlns:w10="urn:schemas-microsoft-com:office:word" xmlns:w="http://schemas.openxmlformats.org/wordprocessingml/2006/main" xmlns:w14="http://schemas.microsoft.com/office/word/2010/wordml" xmlns:w15="http://schemas.microsoft.com/office/word/2012/wordml" xmlns:w16se="http://schemas.microsoft.com/office/word/2015/wordml/symex" xmlns:wpg="http://schemas.microsoft.com/office/word/2010/wordprocessingGroup" xmlns:wpi="http://schemas.microsoft.com/office/word/2010/wordprocessingInk" xmlns:wne="http://schemas.microsoft.com/office/word/2006/wordml" xmlns:wps="http://schemas.microsoft.com/office/word/2010/wordprocessingShape" mc:Ignorable="w14 w15 w16se wp14">
+<w:document xmlns:wpc="http://schemas.microsoft.com/office/word/2010/wordprocessingCanvas" xmlns:mo="http://schemas.microsoft.com/office/mac/office/2008/main" xmlns:mc="http://schemas.openxmlformats.org/markup-compatibility/2006" xmlns:mv="urn:schemas-microsoft-com:mac:vml" xmlns:o="urn:schemas-microsoft-com:office:office" xmlns:r="http://schemas.openxmlformats.org/officeDocument/2006/relationships" xmlns:m="http://schemas.openxmlformats.org/officeDocument/2006/math" xmlns:v="urn:schemas-microsoft-com:vml" xmlns:wp14="http://schemas.microsoft.com/office/word/2010/wordprocessingDrawing" xmlns:wp="http://schemas.openxmlformats.org/drawingml/2006/wordprocessingDrawing" xmlns:w10="urn:schemas-microsoft-com:office:word" xmlns:w="http://schemas.openxmlformats.org/wordprocessingml/2006/main" xmlns:w14="http://schemas.microsoft.com/office/word/2010/wordml" xmlns:wpg="http://schemas.microsoft.com/office/word/2010/wordprocessingGroup" xmlns:wpi="http://schemas.microsoft.com/office/word/2010/wordprocessingInk" xmlns:wne="http://schemas.microsoft.com/office/word/2006/wordml" xmlns:wps="http://schemas.microsoft.com/office/word/2010/wordprocessingShape" mc:Ignorable="w14 wp14">
   <w:body>
     <w:p>
       <w:pPr>
@@ -50,13 +50,58 @@
     </w:p>
     <w:tbl>
       <w:tblPr>
-        <w:tblStyle w:val="TableGrid"/>
+        <w:tblStyle w:val="Tabelraster"/>
         <w:tblW w:w="0" w:type="auto"/>
         <w:tblLook w:val="04A0" w:firstRow="1" w:lastRow="0" w:firstColumn="1" w:lastColumn="0" w:noHBand="0" w:noVBand="1"/>
       </w:tblPr>
       <w:tblGrid>
-        <w:gridCol w:w="4494"/>
-        <w:gridCol w:w="4562"/>
+        <w:gridCol w:w="9206"/>
+      </w:tblGrid>
+      <w:tr>
+        <w:trPr>
+          <w:trHeight w:val="989"/>
+        </w:trPr>
+        <w:tc>
+          <w:tcPr>
+            <w:tcW w:w="9206" w:type="dxa"/>
+            <w:vAlign w:val="center"/>
+          </w:tcPr>
+          <w:p>
+            <w:pPr>
+              <w:rPr>
+                <w:sz w:val="32"/>
+                <w:szCs w:val="32"/>
+              </w:rPr>
+            </w:pPr>
+            <w:r>
+              <w:rPr>
+                <w:sz w:val="32"/>
+                <w:szCs w:val="32"/>
+              </w:rPr>
+              <w:t>1. Maak een nieuwe scene, haal de poes weg.</w:t>
+            </w:r>
+          </w:p>
+        </w:tc>
+      </w:tr>
+    </w:tbl>
+    <w:p>
+      <w:pPr>
+        <w:rPr>
+          <w:sz w:val="32"/>
+          <w:szCs w:val="32"/>
+          <w:u w:val="single"/>
+        </w:rPr>
+      </w:pPr>
+    </w:p>
+    <w:tbl>
+      <w:tblPr>
+        <w:tblStyle w:val="Tabelraster"/>
+        <w:tblW w:w="0" w:type="auto"/>
+        <w:tblLook w:val="04A0" w:firstRow="1" w:lastRow="0" w:firstColumn="1" w:lastColumn="0" w:noHBand="0" w:noVBand="1"/>
+      </w:tblPr>
+      <w:tblGrid>
+        <w:gridCol w:w="4644"/>
+        <w:gridCol w:w="4536"/>
       </w:tblGrid>
       <w:tr>
         <w:trPr>
@@ -64,7 +109,7 @@
         </w:trPr>
         <w:tc>
           <w:tcPr>
-            <w:tcW w:w="4603" w:type="dxa"/>
+            <w:tcW w:w="4644" w:type="dxa"/>
             <w:vAlign w:val="center"/>
           </w:tcPr>
           <w:p>
@@ -79,165 +124,48 @@
                 <w:sz w:val="32"/>
                 <w:szCs w:val="32"/>
               </w:rPr>
-              <w:t>1. Maak een nieuwe scene, haal de poes weg.</w:t>
+              <w:t>2</w:t>
+            </w:r>
+            <w:r>
+              <w:rPr>
+                <w:sz w:val="32"/>
+                <w:szCs w:val="32"/>
+              </w:rPr>
+              <w:t xml:space="preserve">. </w:t>
+            </w:r>
+            <w:r>
+              <w:rPr>
+                <w:sz w:val="32"/>
+                <w:szCs w:val="32"/>
+              </w:rPr>
+              <w:t xml:space="preserve">Kies </w:t>
+            </w:r>
+            <w:r>
+              <w:rPr>
+                <w:sz w:val="32"/>
+                <w:szCs w:val="32"/>
+              </w:rPr>
+              <w:t>deze</w:t>
+            </w:r>
+            <w:r>
+              <w:rPr>
+                <w:sz w:val="32"/>
+                <w:szCs w:val="32"/>
+              </w:rPr>
+              <w:t xml:space="preserve"> achtergrond</w:t>
+            </w:r>
+            <w:r>
+              <w:rPr>
+                <w:sz w:val="32"/>
+                <w:szCs w:val="32"/>
+              </w:rPr>
+              <w:t>:</w:t>
             </w:r>
           </w:p>
         </w:tc>
         <w:tc>
           <w:tcPr>
-            <w:tcW w:w="4603" w:type="dxa"/>
-          </w:tcPr>
-          <w:p>
-            <w:pPr>
-              <w:jc w:val="center"/>
-              <w:rPr>
-                <w:sz w:val="32"/>
-                <w:szCs w:val="32"/>
-              </w:rPr>
-            </w:pPr>
-            <w:r>
-              <w:rPr>
-                <w:noProof/>
-                <w:sz w:val="32"/>
-                <w:szCs w:val="32"/>
-              </w:rPr>
-              <w:drawing>
-                <wp:inline distT="0" distB="0" distL="0" distR="0" wp14:anchorId="640DB423" wp14:editId="314F7B62">
-                  <wp:extent cx="1989547" cy="1576705"/>
-                  <wp:effectExtent l="0" t="0" r="0" b="0"/>
-                  <wp:docPr id="9" name="Afbeelding 1"/>
-                  <wp:cNvGraphicFramePr>
-                    <a:graphicFrameLocks xmlns:a="http://schemas.openxmlformats.org/drawingml/2006/main" noChangeAspect="1"/>
-                  </wp:cNvGraphicFramePr>
-                  <a:graphic xmlns:a="http://schemas.openxmlformats.org/drawingml/2006/main">
-                    <a:graphicData uri="http://schemas.openxmlformats.org/drawingml/2006/picture">
-                      <pic:pic xmlns:pic="http://schemas.openxmlformats.org/drawingml/2006/picture">
-                        <pic:nvPicPr>
-                          <pic:cNvPr id="0" name="Picture 1"/>
-                          <pic:cNvPicPr>
-                            <a:picLocks noChangeAspect="1" noChangeArrowheads="1"/>
-                          </pic:cNvPicPr>
-                        </pic:nvPicPr>
-                        <pic:blipFill>
-                          <a:blip r:embed="rId6">
-                            <a:extLst>
-                              <a:ext uri="{28A0092B-C50C-407E-A947-70E740481C1C}">
-                                <a14:useLocalDpi xmlns:a14="http://schemas.microsoft.com/office/drawing/2010/main" val="0"/>
-                              </a:ext>
-                            </a:extLst>
-                          </a:blip>
-                          <a:srcRect/>
-                          <a:stretch>
-                            <a:fillRect/>
-                          </a:stretch>
-                        </pic:blipFill>
-                        <pic:spPr bwMode="auto">
-                          <a:xfrm>
-                            <a:off x="0" y="0"/>
-                            <a:ext cx="1989547" cy="1576705"/>
-                          </a:xfrm>
-                          <a:prstGeom prst="rect">
-                            <a:avLst/>
-                          </a:prstGeom>
-                          <a:noFill/>
-                          <a:ln>
-                            <a:noFill/>
-                          </a:ln>
-                        </pic:spPr>
-                      </pic:pic>
-                    </a:graphicData>
-                  </a:graphic>
-                </wp:inline>
-              </w:drawing>
-            </w:r>
-          </w:p>
-        </w:tc>
-      </w:tr>
-    </w:tbl>
-    <w:p>
-      <w:pPr>
-        <w:rPr>
-          <w:sz w:val="32"/>
-          <w:szCs w:val="32"/>
-          <w:u w:val="single"/>
-        </w:rPr>
-      </w:pPr>
-    </w:p>
-    <w:tbl>
-      <w:tblPr>
-        <w:tblStyle w:val="TableGrid"/>
-        <w:tblW w:w="0" w:type="auto"/>
-        <w:tblLook w:val="04A0" w:firstRow="1" w:lastRow="0" w:firstColumn="1" w:lastColumn="0" w:noHBand="0" w:noVBand="1"/>
-      </w:tblPr>
-      <w:tblGrid>
-        <w:gridCol w:w="4493"/>
-        <w:gridCol w:w="4563"/>
-      </w:tblGrid>
-      <w:tr>
-        <w:trPr>
-          <w:trHeight w:val="1701"/>
-        </w:trPr>
-        <w:tc>
-          <w:tcPr>
-            <w:tcW w:w="4493" w:type="dxa"/>
-            <w:vAlign w:val="center"/>
-          </w:tcPr>
-          <w:p>
-            <w:pPr>
-              <w:rPr>
-                <w:sz w:val="32"/>
-                <w:szCs w:val="32"/>
-              </w:rPr>
-            </w:pPr>
-            <w:r>
-              <w:rPr>
-                <w:sz w:val="32"/>
-                <w:szCs w:val="32"/>
-              </w:rPr>
-              <w:t>2</w:t>
-            </w:r>
-            <w:r>
-              <w:rPr>
-                <w:sz w:val="32"/>
-                <w:szCs w:val="32"/>
-              </w:rPr>
-              <w:t xml:space="preserve">. </w:t>
-            </w:r>
-            <w:r>
-              <w:rPr>
-                <w:sz w:val="32"/>
-                <w:szCs w:val="32"/>
-              </w:rPr>
-              <w:t xml:space="preserve">Kies </w:t>
-            </w:r>
-            <w:r>
-              <w:rPr>
-                <w:sz w:val="32"/>
-                <w:szCs w:val="32"/>
-              </w:rPr>
-              <w:t>deze</w:t>
-            </w:r>
-            <w:r>
-              <w:rPr>
-                <w:sz w:val="32"/>
-                <w:szCs w:val="32"/>
-              </w:rPr>
-              <w:t xml:space="preserve"> achtergrond</w:t>
-            </w:r>
-            <w:r>
-              <w:rPr>
-                <w:sz w:val="32"/>
-                <w:szCs w:val="32"/>
-              </w:rPr>
-              <w:t>:</w:t>
-            </w:r>
-            <w:bookmarkStart w:id="0" w:name="_GoBack"/>
-            <w:bookmarkEnd w:id="0"/>
-          </w:p>
-        </w:tc>
-        <w:tc>
-          <w:tcPr>
-            <w:tcW w:w="4563" w:type="dxa"/>
+            <w:tcW w:w="4536" w:type="dxa"/>
             <w:vAlign w:val="center"/>
           </w:tcPr>
           <w:p>
@@ -252,6 +180,7 @@
               <w:rPr>
                 <w:rFonts w:eastAsia="Times New Roman"/>
                 <w:noProof/>
+                <w:lang w:val="en-US"/>
               </w:rPr>
               <w:drawing>
                 <wp:anchor distT="0" distB="0" distL="114300" distR="114300" simplePos="0" relativeHeight="251659264" behindDoc="0" locked="0" layoutInCell="1" allowOverlap="1" wp14:anchorId="0FEE8D64" wp14:editId="0FF0EB0B">
@@ -329,7 +258,7 @@
                           </a:sp3d>
                           <a:extLst>
                             <a:ext uri="{53640926-AAD7-44d8-BBD7-CCE9431645EC}">
-                              <a14:shadowObscured xmlns="" xmlns:mo="http://schemas.microsoft.com/office/mac/office/2008/main" xmlns:mv="urn:schemas-microsoft-com:mac:vml" xmlns:o="urn:schemas-microsoft-com:office:office" xmlns:v="urn:schemas-microsoft-com:vml" xmlns:w10="urn:schemas-microsoft-com:office:word" xmlns:w="http://schemas.openxmlformats.org/wordprocessingml/2006/main" xmlns:a14="http://schemas.microsoft.com/office/drawing/2010/main"/>
+                              <a14:shadowObscured xmlns:a14="http://schemas.microsoft.com/office/drawing/2010/main"/>
                             </a:ext>
                           </a:extLst>
                         </pic:spPr>
@@ -349,6 +278,7 @@
               <w:rPr>
                 <w:rFonts w:eastAsia="Times New Roman"/>
                 <w:noProof/>
+                <w:lang w:val="en-US"/>
               </w:rPr>
               <w:drawing>
                 <wp:inline distT="0" distB="0" distL="0" distR="0" wp14:anchorId="05EEAE6C" wp14:editId="1675481E">
@@ -418,7 +348,7 @@
                           </a:sp3d>
                           <a:extLst>
                             <a:ext uri="{53640926-AAD7-44d8-BBD7-CCE9431645EC}">
-                              <a14:shadowObscured xmlns="" xmlns:mo="http://schemas.microsoft.com/office/mac/office/2008/main" xmlns:mv="urn:schemas-microsoft-com:mac:vml" xmlns:o="urn:schemas-microsoft-com:office:office" xmlns:v="urn:schemas-microsoft-com:vml" xmlns:w10="urn:schemas-microsoft-com:office:word" xmlns:w="http://schemas.openxmlformats.org/wordprocessingml/2006/main" xmlns:a14="http://schemas.microsoft.com/office/drawing/2010/main"/>
+                              <a14:shadowObscured xmlns:a14="http://schemas.microsoft.com/office/drawing/2010/main"/>
                             </a:ext>
                           </a:extLst>
                         </pic:spPr>
@@ -443,12 +373,12 @@
     </w:p>
     <w:tbl>
       <w:tblPr>
-        <w:tblStyle w:val="TableGrid"/>
-        <w:tblW w:w="9067" w:type="dxa"/>
+        <w:tblStyle w:val="Tabelraster"/>
+        <w:tblW w:w="9180" w:type="dxa"/>
         <w:tblLook w:val="04A0" w:firstRow="1" w:lastRow="0" w:firstColumn="1" w:lastColumn="0" w:noHBand="0" w:noVBand="1"/>
       </w:tblPr>
       <w:tblGrid>
-        <w:gridCol w:w="9067"/>
+        <w:gridCol w:w="9180"/>
       </w:tblGrid>
       <w:tr>
         <w:trPr>
@@ -456,7 +386,7 @@
         </w:trPr>
         <w:tc>
           <w:tcPr>
-            <w:tcW w:w="9067" w:type="dxa"/>
+            <w:tcW w:w="9180" w:type="dxa"/>
             <w:tcBorders>
               <w:top w:val="single" w:sz="4" w:space="0" w:color="auto"/>
               <w:left w:val="single" w:sz="4" w:space="0" w:color="auto"/>
@@ -532,13 +462,13 @@
     </w:p>
     <w:tbl>
       <w:tblPr>
-        <w:tblStyle w:val="TableGrid"/>
+        <w:tblStyle w:val="Tabelraster"/>
         <w:tblW w:w="0" w:type="auto"/>
         <w:tblLook w:val="04A0" w:firstRow="1" w:lastRow="0" w:firstColumn="1" w:lastColumn="0" w:noHBand="0" w:noVBand="1"/>
       </w:tblPr>
       <w:tblGrid>
-        <w:gridCol w:w="4536"/>
-        <w:gridCol w:w="4520"/>
+        <w:gridCol w:w="4603"/>
+        <w:gridCol w:w="4603"/>
       </w:tblGrid>
       <w:tr>
         <w:trPr>
@@ -653,32 +583,25 @@
                 <w:szCs w:val="32"/>
               </w:rPr>
             </w:pPr>
-          </w:p>
-          <w:p>
-            <w:pPr>
-              <w:rPr>
-                <w:sz w:val="32"/>
-                <w:szCs w:val="32"/>
-              </w:rPr>
-            </w:pPr>
             <w:r>
               <w:rPr>
                 <w:noProof/>
                 <w:sz w:val="32"/>
                 <w:szCs w:val="32"/>
                 <w:u w:val="single"/>
+                <w:lang w:val="en-US"/>
               </w:rPr>
               <w:drawing>
-                <wp:anchor distT="0" distB="0" distL="114300" distR="114300" simplePos="0" relativeHeight="251669504" behindDoc="0" locked="0" layoutInCell="1" allowOverlap="1" wp14:anchorId="1E74A5E9" wp14:editId="770B5E5F">
+                <wp:anchor distT="0" distB="0" distL="114300" distR="114300" simplePos="0" relativeHeight="251669504" behindDoc="0" locked="0" layoutInCell="1" allowOverlap="1" wp14:anchorId="1E74A5E9" wp14:editId="289A3642">
                   <wp:simplePos x="0" y="0"/>
                   <wp:positionH relativeFrom="column">
-                    <wp:posOffset>854710</wp:posOffset>
+                    <wp:posOffset>1247140</wp:posOffset>
                   </wp:positionH>
                   <wp:positionV relativeFrom="paragraph">
-                    <wp:posOffset>131445</wp:posOffset>
+                    <wp:posOffset>228600</wp:posOffset>
                   </wp:positionV>
                   <wp:extent cx="704850" cy="753110"/>
-                  <wp:effectExtent l="0" t="0" r="0" b="8890"/>
+                  <wp:effectExtent l="0" t="0" r="6350" b="8890"/>
                   <wp:wrapNone/>
                   <wp:docPr id="5" name="Picture 5" descr="https://www.scratchjr.org/images/hop.png"/>
                   <wp:cNvGraphicFramePr>
@@ -737,18 +660,19 @@
                 <w:sz w:val="32"/>
                 <w:szCs w:val="32"/>
                 <w:u w:val="single"/>
+                <w:lang w:val="en-US"/>
               </w:rPr>
               <w:drawing>
-                <wp:anchor distT="0" distB="0" distL="114300" distR="114300" simplePos="0" relativeHeight="251667456" behindDoc="0" locked="0" layoutInCell="1" allowOverlap="1" wp14:anchorId="53C01188" wp14:editId="70E2056A">
+                <wp:anchor distT="0" distB="0" distL="114300" distR="114300" simplePos="0" relativeHeight="251667456" behindDoc="0" locked="0" layoutInCell="1" allowOverlap="1" wp14:anchorId="53C01188" wp14:editId="557A20FC">
                   <wp:simplePos x="0" y="0"/>
                   <wp:positionH relativeFrom="column">
-                    <wp:posOffset>282575</wp:posOffset>
+                    <wp:posOffset>675005</wp:posOffset>
                   </wp:positionH>
                   <wp:positionV relativeFrom="paragraph">
-                    <wp:posOffset>118745</wp:posOffset>
+                    <wp:posOffset>215900</wp:posOffset>
                   </wp:positionV>
                   <wp:extent cx="704850" cy="767080"/>
-                  <wp:effectExtent l="0" t="0" r="0" b="0"/>
+                  <wp:effectExtent l="0" t="0" r="6350" b="0"/>
                   <wp:wrapNone/>
                   <wp:docPr id="4" name="Picture 4" descr="https://www.scratchjr.org/images/right.png"/>
                   <wp:cNvGraphicFramePr>
@@ -807,18 +731,19 @@
                 <w:sz w:val="32"/>
                 <w:szCs w:val="32"/>
                 <w:u w:val="single"/>
+                <w:lang w:val="en-US"/>
               </w:rPr>
               <w:drawing>
-                <wp:anchor distT="0" distB="0" distL="114300" distR="114300" simplePos="0" relativeHeight="251665408" behindDoc="0" locked="0" layoutInCell="1" allowOverlap="1" wp14:anchorId="05AD4D5B" wp14:editId="473126FD">
+                <wp:anchor distT="0" distB="0" distL="114300" distR="114300" simplePos="0" relativeHeight="251665408" behindDoc="0" locked="0" layoutInCell="1" allowOverlap="1" wp14:anchorId="05AD4D5B" wp14:editId="4B79171E">
                   <wp:simplePos x="0" y="0"/>
                   <wp:positionH relativeFrom="column">
-                    <wp:posOffset>561975</wp:posOffset>
+                    <wp:posOffset>954405</wp:posOffset>
                   </wp:positionH>
                   <wp:positionV relativeFrom="paragraph">
-                    <wp:posOffset>8255</wp:posOffset>
+                    <wp:posOffset>105410</wp:posOffset>
                   </wp:positionV>
                   <wp:extent cx="1543050" cy="878205"/>
-                  <wp:effectExtent l="0" t="0" r="0" b="0"/>
+                  <wp:effectExtent l="0" t="0" r="6350" b="10795"/>
                   <wp:wrapNone/>
                   <wp:docPr id="2" name="Picture 2" descr="https://www.scratchjr.org/images/repeat.png"/>
                   <wp:cNvGraphicFramePr>
@@ -877,18 +802,19 @@
                 <w:sz w:val="32"/>
                 <w:szCs w:val="32"/>
                 <w:u w:val="single"/>
+                <w:lang w:val="en-US"/>
               </w:rPr>
               <w:drawing>
-                <wp:anchor distT="0" distB="0" distL="114300" distR="114300" simplePos="0" relativeHeight="251663360" behindDoc="0" locked="0" layoutInCell="1" allowOverlap="1" wp14:anchorId="39B8F8A1" wp14:editId="2CC76AD2">
+                <wp:anchor distT="0" distB="0" distL="114300" distR="114300" simplePos="0" relativeHeight="251663360" behindDoc="0" locked="0" layoutInCell="1" allowOverlap="1" wp14:anchorId="39B8F8A1" wp14:editId="5181CD61">
                   <wp:simplePos x="0" y="0"/>
                   <wp:positionH relativeFrom="column">
-                    <wp:posOffset>-635</wp:posOffset>
+                    <wp:posOffset>391795</wp:posOffset>
                   </wp:positionH>
                   <wp:positionV relativeFrom="paragraph">
-                    <wp:posOffset>7620</wp:posOffset>
+                    <wp:posOffset>104775</wp:posOffset>
                   </wp:positionV>
                   <wp:extent cx="1543050" cy="878205"/>
-                  <wp:effectExtent l="0" t="0" r="0" b="0"/>
+                  <wp:effectExtent l="0" t="0" r="6350" b="10795"/>
                   <wp:wrapNone/>
                   <wp:docPr id="3" name="Picture 3" descr="https://www.scratchjr.org/images/repeat.png"/>
                   <wp:cNvGraphicFramePr>
@@ -942,6 +868,14 @@
               </w:drawing>
             </w:r>
           </w:p>
+          <w:p>
+            <w:pPr>
+              <w:rPr>
+                <w:sz w:val="32"/>
+                <w:szCs w:val="32"/>
+              </w:rPr>
+            </w:pPr>
+          </w:p>
         </w:tc>
       </w:tr>
     </w:tbl>
@@ -955,13 +889,13 @@
     </w:p>
     <w:tbl>
       <w:tblPr>
-        <w:tblStyle w:val="TableGrid"/>
+        <w:tblStyle w:val="Tabelraster"/>
         <w:tblW w:w="0" w:type="auto"/>
         <w:tblLook w:val="04A0" w:firstRow="1" w:lastRow="0" w:firstColumn="1" w:lastColumn="0" w:noHBand="0" w:noVBand="1"/>
       </w:tblPr>
       <w:tblGrid>
-        <w:gridCol w:w="4539"/>
-        <w:gridCol w:w="4517"/>
+        <w:gridCol w:w="4603"/>
+        <w:gridCol w:w="4603"/>
       </w:tblGrid>
       <w:tr>
         <w:trPr>
@@ -1035,13 +969,13 @@
     </w:p>
     <w:tbl>
       <w:tblPr>
-        <w:tblStyle w:val="TableGrid"/>
+        <w:tblStyle w:val="Tabelraster"/>
         <w:tblW w:w="0" w:type="auto"/>
         <w:tblLook w:val="04A0" w:firstRow="1" w:lastRow="0" w:firstColumn="1" w:lastColumn="0" w:noHBand="0" w:noVBand="1"/>
       </w:tblPr>
       <w:tblGrid>
-        <w:gridCol w:w="4536"/>
-        <w:gridCol w:w="4520"/>
+        <w:gridCol w:w="4603"/>
+        <w:gridCol w:w="4603"/>
       </w:tblGrid>
       <w:tr>
         <w:trPr>
@@ -1098,6 +1032,8 @@
           <w:szCs w:val="32"/>
         </w:rPr>
       </w:pPr>
+      <w:bookmarkStart w:id="0" w:name="_GoBack"/>
+      <w:bookmarkEnd w:id="0"/>
     </w:p>
     <w:sectPr>
       <w:pgSz w:w="11900" w:h="16840"/>
@@ -1110,8 +1046,8 @@
 </file>
 
 <file path=word/numbering.xml><?xml version="1.0" encoding="utf-8"?>
-<w:numbering xmlns:wpc="http://schemas.microsoft.com/office/word/2010/wordprocessingCanvas" xmlns:cx="http://schemas.microsoft.com/office/drawing/2014/chartex" xmlns:cx1="http://schemas.microsoft.com/office/drawing/2015/9/8/chartex" xmlns:mc="http://schemas.openxmlformats.org/markup-compatibility/2006" xmlns:o="urn:schemas-microsoft-com:office:office" xmlns:r="http://schemas.openxmlformats.org/officeDocument/2006/relationships" xmlns:m="http://schemas.openxmlformats.org/officeDocument/2006/math" xmlns:v="urn:schemas-microsoft-com:vml" xmlns:wp14="http://schemas.microsoft.com/office/word/2010/wordprocessingDrawing" xmlns:wp="http://schemas.openxmlformats.org/drawingml/2006/wordprocessingDrawing" xmlns:w10="urn:schemas-microsoft-com:office:word" xmlns:w="http://schemas.openxmlformats.org/wordprocessingml/2006/main" xmlns:w14="http://schemas.microsoft.com/office/word/2010/wordml" xmlns:w15="http://schemas.microsoft.com/office/word/2012/wordml" xmlns:w16se="http://schemas.microsoft.com/office/word/2015/wordml/symex" xmlns:wpg="http://schemas.microsoft.com/office/word/2010/wordprocessingGroup" xmlns:wpi="http://schemas.microsoft.com/office/word/2010/wordprocessingInk" xmlns:wne="http://schemas.microsoft.com/office/word/2006/wordml" xmlns:wps="http://schemas.microsoft.com/office/word/2010/wordprocessingShape" mc:Ignorable="w14 w15 w16se wp14">
-  <w:abstractNum w:abstractNumId="0" w15:restartNumberingAfterBreak="0">
+<w:numbering xmlns:wpc="http://schemas.microsoft.com/office/word/2010/wordprocessingCanvas" xmlns:mo="http://schemas.microsoft.com/office/mac/office/2008/main" xmlns:mc="http://schemas.openxmlformats.org/markup-compatibility/2006" xmlns:mv="urn:schemas-microsoft-com:mac:vml" xmlns:o="urn:schemas-microsoft-com:office:office" xmlns:r="http://schemas.openxmlformats.org/officeDocument/2006/relationships" xmlns:m="http://schemas.openxmlformats.org/officeDocument/2006/math" xmlns:v="urn:schemas-microsoft-com:vml" xmlns:wp14="http://schemas.microsoft.com/office/word/2010/wordprocessingDrawing" xmlns:wp="http://schemas.openxmlformats.org/drawingml/2006/wordprocessingDrawing" xmlns:w10="urn:schemas-microsoft-com:office:word" xmlns:w="http://schemas.openxmlformats.org/wordprocessingml/2006/main" xmlns:w14="http://schemas.microsoft.com/office/word/2010/wordml" xmlns:wpg="http://schemas.microsoft.com/office/word/2010/wordprocessingGroup" xmlns:wpi="http://schemas.microsoft.com/office/word/2010/wordprocessingInk" xmlns:wne="http://schemas.microsoft.com/office/word/2006/wordml" xmlns:wps="http://schemas.microsoft.com/office/word/2010/wordprocessingShape" mc:Ignorable="w14 wp14">
+  <w:abstractNum w:abstractNumId="0">
     <w:nsid w:val="5B267EF0"/>
     <w:multiLevelType w:val="hybridMultilevel"/>
     <w:tmpl w:val="0B2C12CC"/>
@@ -1224,7 +1160,7 @@
       </w:rPr>
     </w:lvl>
   </w:abstractNum>
-  <w:abstractNum w:abstractNumId="1" w15:restartNumberingAfterBreak="0">
+  <w:abstractNum w:abstractNumId="1">
     <w:nsid w:val="7A875E3B"/>
     <w:multiLevelType w:val="hybridMultilevel"/>
     <w:tmpl w:val="950C6C14"/>
@@ -1346,7 +1282,7 @@
 </file>
 
 <file path=word/styles.xml><?xml version="1.0" encoding="utf-8"?>
-<w:styles xmlns:mc="http://schemas.openxmlformats.org/markup-compatibility/2006" xmlns:r="http://schemas.openxmlformats.org/officeDocument/2006/relationships" xmlns:w="http://schemas.openxmlformats.org/wordprocessingml/2006/main" xmlns:w14="http://schemas.microsoft.com/office/word/2010/wordml" xmlns:w15="http://schemas.microsoft.com/office/word/2012/wordml" xmlns:w16se="http://schemas.microsoft.com/office/word/2015/wordml/symex" mc:Ignorable="w14 w15 w16se">
+<w:styles xmlns:mc="http://schemas.openxmlformats.org/markup-compatibility/2006" xmlns:r="http://schemas.openxmlformats.org/officeDocument/2006/relationships" xmlns:w="http://schemas.openxmlformats.org/wordprocessingml/2006/main" xmlns:w14="http://schemas.microsoft.com/office/word/2010/wordml" mc:Ignorable="w14">
   <w:docDefaults>
     <w:rPrDefault>
       <w:rPr>
@@ -1358,381 +1294,165 @@
     </w:rPrDefault>
     <w:pPrDefault/>
   </w:docDefaults>
-  <w:latentStyles w:defLockedState="0" w:defUIPriority="99" w:defSemiHidden="0" w:defUnhideWhenUsed="0" w:defQFormat="0" w:count="371">
-    <w:lsdException w:name="Normal" w:uiPriority="0" w:qFormat="1"/>
-    <w:lsdException w:name="heading 1" w:uiPriority="9" w:qFormat="1"/>
-    <w:lsdException w:name="heading 2" w:semiHidden="1" w:uiPriority="9" w:unhideWhenUsed="1" w:qFormat="1"/>
-    <w:lsdException w:name="heading 3" w:semiHidden="1" w:uiPriority="9" w:unhideWhenUsed="1" w:qFormat="1"/>
-    <w:lsdException w:name="heading 4" w:semiHidden="1" w:uiPriority="9" w:unhideWhenUsed="1" w:qFormat="1"/>
-    <w:lsdException w:name="heading 5" w:semiHidden="1" w:uiPriority="9" w:unhideWhenUsed="1" w:qFormat="1"/>
-    <w:lsdException w:name="heading 6" w:semiHidden="1" w:uiPriority="9" w:unhideWhenUsed="1" w:qFormat="1"/>
-    <w:lsdException w:name="heading 7" w:semiHidden="1" w:uiPriority="9" w:unhideWhenUsed="1" w:qFormat="1"/>
-    <w:lsdException w:name="heading 8" w:semiHidden="1" w:uiPriority="9" w:unhideWhenUsed="1" w:qFormat="1"/>
-    <w:lsdException w:name="heading 9" w:semiHidden="1" w:uiPriority="9" w:unhideWhenUsed="1" w:qFormat="1"/>
-    <w:lsdException w:name="index 1" w:semiHidden="1" w:unhideWhenUsed="1"/>
-    <w:lsdException w:name="index 2" w:semiHidden="1" w:unhideWhenUsed="1"/>
-    <w:lsdException w:name="index 3" w:semiHidden="1" w:unhideWhenUsed="1"/>
-    <w:lsdException w:name="index 4" w:semiHidden="1" w:unhideWhenUsed="1"/>
-    <w:lsdException w:name="index 5" w:semiHidden="1" w:unhideWhenUsed="1"/>
-    <w:lsdException w:name="index 6" w:semiHidden="1" w:unhideWhenUsed="1"/>
-    <w:lsdException w:name="index 7" w:semiHidden="1" w:unhideWhenUsed="1"/>
-    <w:lsdException w:name="index 8" w:semiHidden="1" w:unhideWhenUsed="1"/>
-    <w:lsdException w:name="index 9" w:semiHidden="1" w:unhideWhenUsed="1"/>
-    <w:lsdException w:name="toc 1" w:semiHidden="1" w:uiPriority="39" w:unhideWhenUsed="1"/>
-    <w:lsdException w:name="toc 2" w:semiHidden="1" w:uiPriority="39" w:unhideWhenUsed="1"/>
-    <w:lsdException w:name="toc 3" w:semiHidden="1" w:uiPriority="39" w:unhideWhenUsed="1"/>
-    <w:lsdException w:name="toc 4" w:semiHidden="1" w:uiPriority="39" w:unhideWhenUsed="1"/>
-    <w:lsdException w:name="toc 5" w:semiHidden="1" w:uiPriority="39" w:unhideWhenUsed="1"/>
-    <w:lsdException w:name="toc 6" w:semiHidden="1" w:uiPriority="39" w:unhideWhenUsed="1"/>
-    <w:lsdException w:name="toc 7" w:semiHidden="1" w:uiPriority="39" w:unhideWhenUsed="1"/>
-    <w:lsdException w:name="toc 8" w:semiHidden="1" w:uiPriority="39" w:unhideWhenUsed="1"/>
-    <w:lsdException w:name="toc 9" w:semiHidden="1" w:uiPriority="39" w:unhideWhenUsed="1"/>
-    <w:lsdException w:name="Normal Indent" w:semiHidden="1" w:unhideWhenUsed="1"/>
-    <w:lsdException w:name="footnote text" w:semiHidden="1" w:unhideWhenUsed="1"/>
-    <w:lsdException w:name="annotation text" w:semiHidden="1" w:unhideWhenUsed="1"/>
-    <w:lsdException w:name="header" w:semiHidden="1" w:unhideWhenUsed="1"/>
-    <w:lsdException w:name="footer" w:semiHidden="1" w:unhideWhenUsed="1"/>
-    <w:lsdException w:name="index heading" w:semiHidden="1" w:unhideWhenUsed="1"/>
-    <w:lsdException w:name="caption" w:semiHidden="1" w:uiPriority="35" w:unhideWhenUsed="1" w:qFormat="1"/>
-    <w:lsdException w:name="table of figures" w:semiHidden="1" w:unhideWhenUsed="1"/>
-    <w:lsdException w:name="envelope address" w:semiHidden="1" w:unhideWhenUsed="1"/>
-    <w:lsdException w:name="envelope return" w:semiHidden="1" w:unhideWhenUsed="1"/>
-    <w:lsdException w:name="footnote reference" w:semiHidden="1" w:unhideWhenUsed="1"/>
-    <w:lsdException w:name="annotation reference" w:semiHidden="1" w:unhideWhenUsed="1"/>
-    <w:lsdException w:name="line number" w:semiHidden="1" w:unhideWhenUsed="1"/>
-    <w:lsdException w:name="page number" w:semiHidden="1" w:unhideWhenUsed="1"/>
-    <w:lsdException w:name="endnote reference" w:semiHidden="1" w:unhideWhenUsed="1"/>
-    <w:lsdException w:name="endnote text" w:semiHidden="1" w:unhideWhenUsed="1"/>
-    <w:lsdException w:name="table of authorities" w:semiHidden="1" w:unhideWhenUsed="1"/>
-    <w:lsdException w:name="macro" w:semiHidden="1" w:unhideWhenUsed="1"/>
-    <w:lsdException w:name="toa heading" w:semiHidden="1" w:unhideWhenUsed="1"/>
-    <w:lsdException w:name="List" w:semiHidden="1" w:unhideWhenUsed="1"/>
-    <w:lsdException w:name="List Bullet" w:semiHidden="1" w:unhideWhenUsed="1"/>
-    <w:lsdException w:name="List Number" w:semiHidden="1" w:unhideWhenUsed="1"/>
-    <w:lsdException w:name="List 2" w:semiHidden="1" w:unhideWhenUsed="1"/>
-    <w:lsdException w:name="List 3" w:semiHidden="1" w:unhideWhenUsed="1"/>
-    <w:lsdException w:name="List 4" w:semiHidden="1" w:unhideWhenUsed="1"/>
-    <w:lsdException w:name="List 5" w:semiHidden="1" w:unhideWhenUsed="1"/>
-    <w:lsdException w:name="List Bullet 2" w:semiHidden="1" w:unhideWhenUsed="1"/>
-    <w:lsdException w:name="List Bullet 3" w:semiHidden="1" w:unhideWhenUsed="1"/>
-    <w:lsdException w:name="List Bullet 4" w:semiHidden="1" w:unhideWhenUsed="1"/>
-    <w:lsdException w:name="List Bullet 5" w:semiHidden="1" w:unhideWhenUsed="1"/>
-    <w:lsdException w:name="List Number 2" w:semiHidden="1" w:unhideWhenUsed="1"/>
-    <w:lsdException w:name="List Number 3" w:semiHidden="1" w:unhideWhenUsed="1"/>
-    <w:lsdException w:name="List Number 4" w:semiHidden="1" w:unhideWhenUsed="1"/>
-    <w:lsdException w:name="List Number 5" w:semiHidden="1" w:unhideWhenUsed="1"/>
-    <w:lsdException w:name="Title" w:uiPriority="10" w:qFormat="1"/>
-    <w:lsdException w:name="Closing" w:semiHidden="1" w:unhideWhenUsed="1"/>
-    <w:lsdException w:name="Signature" w:semiHidden="1" w:unhideWhenUsed="1"/>
-    <w:lsdException w:name="Default Paragraph Font" w:semiHidden="1" w:uiPriority="1" w:unhideWhenUsed="1"/>
-    <w:lsdException w:name="Body Text" w:semiHidden="1" w:unhideWhenUsed="1"/>
-    <w:lsdException w:name="Body Text Indent" w:semiHidden="1" w:unhideWhenUsed="1"/>
-    <w:lsdException w:name="List Continue" w:semiHidden="1" w:unhideWhenUsed="1"/>
-    <w:lsdException w:name="List Continue 2" w:semiHidden="1" w:unhideWhenUsed="1"/>
-    <w:lsdException w:name="List Continue 3" w:semiHidden="1" w:unhideWhenUsed="1"/>
-    <w:lsdException w:name="List Continue 4" w:semiHidden="1" w:unhideWhenUsed="1"/>
-    <w:lsdException w:name="List Continue 5" w:semiHidden="1" w:unhideWhenUsed="1"/>
-    <w:lsdException w:name="Message Header" w:semiHidden="1" w:unhideWhenUsed="1"/>
-    <w:lsdException w:name="Subtitle" w:uiPriority="11" w:qFormat="1"/>
-    <w:lsdException w:name="Salutation" w:semiHidden="1" w:unhideWhenUsed="1"/>
-    <w:lsdException w:name="Date" w:semiHidden="1" w:unhideWhenUsed="1"/>
-    <w:lsdException w:name="Body Text First Indent" w:semiHidden="1" w:unhideWhenUsed="1"/>
-    <w:lsdException w:name="Body Text First Indent 2" w:semiHidden="1" w:unhideWhenUsed="1"/>
-    <w:lsdException w:name="Note Heading" w:semiHidden="1" w:unhideWhenUsed="1"/>
-    <w:lsdException w:name="Body Text 2" w:semiHidden="1" w:unhideWhenUsed="1"/>
-    <w:lsdException w:name="Body Text 3" w:semiHidden="1" w:unhideWhenUsed="1"/>
-    <w:lsdException w:name="Body Text Indent 2" w:semiHidden="1" w:unhideWhenUsed="1"/>
-    <w:lsdException w:name="Body Text Indent 3" w:semiHidden="1" w:unhideWhenUsed="1"/>
-    <w:lsdException w:name="Block Text" w:semiHidden="1" w:unhideWhenUsed="1"/>
-    <w:lsdException w:name="Hyperlink" w:semiHidden="1" w:unhideWhenUsed="1"/>
-    <w:lsdException w:name="FollowedHyperlink" w:semiHidden="1" w:unhideWhenUsed="1"/>
-    <w:lsdException w:name="Strong" w:uiPriority="22" w:qFormat="1"/>
-    <w:lsdException w:name="Emphasis" w:uiPriority="20" w:qFormat="1"/>
-    <w:lsdException w:name="Document Map" w:semiHidden="1" w:unhideWhenUsed="1"/>
-    <w:lsdException w:name="Plain Text" w:semiHidden="1" w:unhideWhenUsed="1"/>
-    <w:lsdException w:name="E-mail Signature" w:semiHidden="1" w:unhideWhenUsed="1"/>
-    <w:lsdException w:name="HTML Top of Form" w:semiHidden="1" w:unhideWhenUsed="1"/>
-    <w:lsdException w:name="HTML Bottom of Form" w:semiHidden="1" w:unhideWhenUsed="1"/>
-    <w:lsdException w:name="Normal (Web)" w:semiHidden="1" w:unhideWhenUsed="1"/>
-    <w:lsdException w:name="HTML Acronym" w:semiHidden="1" w:unhideWhenUsed="1"/>
-    <w:lsdException w:name="HTML Address" w:semiHidden="1" w:unhideWhenUsed="1"/>
-    <w:lsdException w:name="HTML Cite" w:semiHidden="1" w:unhideWhenUsed="1"/>
-    <w:lsdException w:name="HTML Code" w:semiHidden="1" w:unhideWhenUsed="1"/>
-    <w:lsdException w:name="HTML Definition" w:semiHidden="1" w:unhideWhenUsed="1"/>
-    <w:lsdException w:name="HTML Keyboard" w:semiHidden="1" w:unhideWhenUsed="1"/>
-    <w:lsdException w:name="HTML Preformatted" w:semiHidden="1" w:unhideWhenUsed="1"/>
-    <w:lsdException w:name="HTML Sample" w:semiHidden="1" w:unhideWhenUsed="1"/>
-    <w:lsdException w:name="HTML Typewriter" w:semiHidden="1" w:unhideWhenUsed="1"/>
-    <w:lsdException w:name="HTML Variable" w:semiHidden="1" w:unhideWhenUsed="1"/>
-    <w:lsdException w:name="Normal Table" w:semiHidden="1" w:unhideWhenUsed="1"/>
-    <w:lsdException w:name="annotation subject" w:semiHidden="1" w:unhideWhenUsed="1"/>
-    <w:lsdException w:name="No List" w:semiHidden="1" w:unhideWhenUsed="1"/>
-    <w:lsdException w:name="Outline List 1" w:semiHidden="1" w:unhideWhenUsed="1"/>
-    <w:lsdException w:name="Outline List 2" w:semiHidden="1" w:unhideWhenUsed="1"/>
-    <w:lsdException w:name="Outline List 3" w:semiHidden="1" w:unhideWhenUsed="1"/>
-    <w:lsdException w:name="Table Simple 1" w:semiHidden="1" w:unhideWhenUsed="1"/>
-    <w:lsdException w:name="Table Simple 2" w:semiHidden="1" w:unhideWhenUsed="1"/>
-    <w:lsdException w:name="Table Simple 3" w:semiHidden="1" w:unhideWhenUsed="1"/>
-    <w:lsdException w:name="Table Classic 1" w:semiHidden="1" w:unhideWhenUsed="1"/>
-    <w:lsdException w:name="Table Classic 2" w:semiHidden="1" w:unhideWhenUsed="1"/>
-    <w:lsdException w:name="Table Classic 3" w:semiHidden="1" w:unhideWhenUsed="1"/>
-    <w:lsdException w:name="Table Classic 4" w:semiHidden="1" w:unhideWhenUsed="1"/>
-    <w:lsdException w:name="Table Colorful 1" w:semiHidden="1" w:unhideWhenUsed="1"/>
-    <w:lsdException w:name="Table Colorful 2" w:semiHidden="1" w:unhideWhenUsed="1"/>
-    <w:lsdException w:name="Table Colorful 3" w:semiHidden="1" w:unhideWhenUsed="1"/>
-    <w:lsdException w:name="Table Columns 1" w:semiHidden="1" w:unhideWhenUsed="1"/>
-    <w:lsdException w:name="Table Columns 2" w:semiHidden="1" w:unhideWhenUsed="1"/>
-    <w:lsdException w:name="Table Columns 3" w:semiHidden="1" w:unhideWhenUsed="1"/>
-    <w:lsdException w:name="Table Columns 4" w:semiHidden="1" w:unhideWhenUsed="1"/>
-    <w:lsdException w:name="Table Columns 5" w:semiHidden="1" w:unhideWhenUsed="1"/>
-    <w:lsdException w:name="Table Grid 1" w:semiHidden="1" w:unhideWhenUsed="1"/>
-    <w:lsdException w:name="Table Grid 2" w:semiHidden="1" w:unhideWhenUsed="1"/>
-    <w:lsdException w:name="Table Grid 3" w:semiHidden="1" w:unhideWhenUsed="1"/>
-    <w:lsdException w:name="Table Grid 4" w:semiHidden="1" w:unhideWhenUsed="1"/>
-    <w:lsdException w:name="Table Grid 5" w:semiHidden="1" w:unhideWhenUsed="1"/>
-    <w:lsdException w:name="Table Grid 6" w:semiHidden="1" w:unhideWhenUsed="1"/>
-    <w:lsdException w:name="Table Grid 7" w:semiHidden="1" w:unhideWhenUsed="1"/>
-    <w:lsdException w:name="Table Grid 8" w:semiHidden="1" w:unhideWhenUsed="1"/>
-    <w:lsdException w:name="Table List 1" w:semiHidden="1" w:unhideWhenUsed="1"/>
-    <w:lsdException w:name="Table List 2" w:semiHidden="1" w:unhideWhenUsed="1"/>
-    <w:lsdException w:name="Table List 3" w:semiHidden="1" w:unhideWhenUsed="1"/>
-    <w:lsdException w:name="Table List 4" w:semiHidden="1" w:unhideWhenUsed="1"/>
-    <w:lsdException w:name="Table List 5" w:semiHidden="1" w:unhideWhenUsed="1"/>
-    <w:lsdException w:name="Table List 6" w:semiHidden="1" w:unhideWhenUsed="1"/>
-    <w:lsdException w:name="Table List 7" w:semiHidden="1" w:unhideWhenUsed="1"/>
-    <w:lsdException w:name="Table List 8" w:semiHidden="1" w:unhideWhenUsed="1"/>
-    <w:lsdException w:name="Table 3D effects 1" w:semiHidden="1" w:unhideWhenUsed="1"/>
-    <w:lsdException w:name="Table 3D effects 2" w:semiHidden="1" w:unhideWhenUsed="1"/>
-    <w:lsdException w:name="Table 3D effects 3" w:semiHidden="1" w:unhideWhenUsed="1"/>
-    <w:lsdException w:name="Table Contemporary" w:semiHidden="1" w:unhideWhenUsed="1"/>
-    <w:lsdException w:name="Table Elegant" w:semiHidden="1" w:unhideWhenUsed="1"/>
-    <w:lsdException w:name="Table Professional" w:semiHidden="1" w:unhideWhenUsed="1"/>
-    <w:lsdException w:name="Table Subtle 1" w:semiHidden="1" w:unhideWhenUsed="1"/>
-    <w:lsdException w:name="Table Subtle 2" w:semiHidden="1" w:unhideWhenUsed="1"/>
-    <w:lsdException w:name="Table Web 1" w:semiHidden="1" w:unhideWhenUsed="1"/>
-    <w:lsdException w:name="Table Web 2" w:semiHidden="1" w:unhideWhenUsed="1"/>
-    <w:lsdException w:name="Table Web 3" w:semiHidden="1" w:unhideWhenUsed="1"/>
-    <w:lsdException w:name="Balloon Text" w:semiHidden="1" w:unhideWhenUsed="1"/>
-    <w:lsdException w:name="Table Grid" w:uiPriority="39"/>
-    <w:lsdException w:name="Table Theme" w:semiHidden="1" w:unhideWhenUsed="1"/>
-    <w:lsdException w:name="Placeholder Text" w:semiHidden="1"/>
-    <w:lsdException w:name="No Spacing" w:uiPriority="1" w:qFormat="1"/>
-    <w:lsdException w:name="Light Shading" w:uiPriority="60"/>
-    <w:lsdException w:name="Light List" w:uiPriority="61"/>
-    <w:lsdException w:name="Light Grid" w:uiPriority="62"/>
-    <w:lsdException w:name="Medium Shading 1" w:uiPriority="63"/>
-    <w:lsdException w:name="Medium Shading 2" w:uiPriority="64"/>
-    <w:lsdException w:name="Medium List 1" w:uiPriority="65"/>
-    <w:lsdException w:name="Medium List 2" w:uiPriority="66"/>
-    <w:lsdException w:name="Medium Grid 1" w:uiPriority="67"/>
-    <w:lsdException w:name="Medium Grid 2" w:uiPriority="68"/>
-    <w:lsdException w:name="Medium Grid 3" w:uiPriority="69"/>
-    <w:lsdException w:name="Dark List" w:uiPriority="70"/>
-    <w:lsdException w:name="Colorful Shading" w:uiPriority="71"/>
-    <w:lsdException w:name="Colorful List" w:uiPriority="72"/>
-    <w:lsdException w:name="Colorful Grid" w:uiPriority="73"/>
-    <w:lsdException w:name="Light Shading Accent 1" w:uiPriority="60"/>
-    <w:lsdException w:name="Light List Accent 1" w:uiPriority="61"/>
-    <w:lsdException w:name="Light Grid Accent 1" w:uiPriority="62"/>
-    <w:lsdException w:name="Medium Shading 1 Accent 1" w:uiPriority="63"/>
-    <w:lsdException w:name="Medium Shading 2 Accent 1" w:uiPriority="64"/>
-    <w:lsdException w:name="Medium List 1 Accent 1" w:uiPriority="65"/>
-    <w:lsdException w:name="Revision" w:semiHidden="1"/>
-    <w:lsdException w:name="List Paragraph" w:uiPriority="34" w:qFormat="1"/>
-    <w:lsdException w:name="Quote" w:uiPriority="29" w:qFormat="1"/>
-    <w:lsdException w:name="Intense Quote" w:uiPriority="30" w:qFormat="1"/>
-    <w:lsdException w:name="Medium List 2 Accent 1" w:uiPriority="66"/>
-    <w:lsdException w:name="Medium Grid 1 Accent 1" w:uiPriority="67"/>
-    <w:lsdException w:name="Medium Grid 2 Accent 1" w:uiPriority="68"/>
-    <w:lsdException w:name="Medium Grid 3 Accent 1" w:uiPriority="69"/>
-    <w:lsdException w:name="Dark List Accent 1" w:uiPriority="70"/>
-    <w:lsdException w:name="Colorful Shading Accent 1" w:uiPriority="71"/>
-    <w:lsdException w:name="Colorful List Accent 1" w:uiPriority="72"/>
-    <w:lsdException w:name="Colorful Grid Accent 1" w:uiPriority="73"/>
-    <w:lsdException w:name="Light Shading Accent 2" w:uiPriority="60"/>
-    <w:lsdException w:name="Light List Accent 2" w:uiPriority="61"/>
-    <w:lsdException w:name="Light Grid Accent 2" w:uiPriority="62"/>
-    <w:lsdException w:name="Medium Shading 1 Accent 2" w:uiPriority="63"/>
-    <w:lsdException w:name="Medium Shading 2 Accent 2" w:uiPriority="64"/>
-    <w:lsdException w:name="Medium List 1 Accent 2" w:uiPriority="65"/>
-    <w:lsdException w:name="Medium List 2 Accent 2" w:uiPriority="66"/>
-    <w:lsdException w:name="Medium Grid 1 Accent 2" w:uiPriority="67"/>
-    <w:lsdException w:name="Medium Grid 2 Accent 2" w:uiPriority="68"/>
-    <w:lsdException w:name="Medium Grid 3 Accent 2" w:uiPriority="69"/>
-    <w:lsdException w:name="Dark List Accent 2" w:uiPriority="70"/>
-    <w:lsdException w:name="Colorful Shading Accent 2" w:uiPriority="71"/>
-    <w:lsdException w:name="Colorful List Accent 2" w:uiPriority="72"/>
-    <w:lsdException w:name="Colorful Grid Accent 2" w:uiPriority="73"/>
-    <w:lsdException w:name="Light Shading Accent 3" w:uiPriority="60"/>
-    <w:lsdException w:name="Light List Accent 3" w:uiPriority="61"/>
-    <w:lsdException w:name="Light Grid Accent 3" w:uiPriority="62"/>
-    <w:lsdException w:name="Medium Shading 1 Accent 3" w:uiPriority="63"/>
-    <w:lsdException w:name="Medium Shading 2 Accent 3" w:uiPriority="64"/>
-    <w:lsdException w:name="Medium List 1 Accent 3" w:uiPriority="65"/>
-    <w:lsdException w:name="Medium List 2 Accent 3" w:uiPriority="66"/>
-    <w:lsdException w:name="Medium Grid 1 Accent 3" w:uiPriority="67"/>
-    <w:lsdException w:name="Medium Grid 2 Accent 3" w:uiPriority="68"/>
-    <w:lsdException w:name="Medium Grid 3 Accent 3" w:uiPriority="69"/>
-    <w:lsdException w:name="Dark List Accent 3" w:uiPriority="70"/>
-    <w:lsdException w:name="Colorful Shading Accent 3" w:uiPriority="71"/>
-    <w:lsdException w:name="Colorful List Accent 3" w:uiPriority="72"/>
-    <w:lsdException w:name="Colorful Grid Accent 3" w:uiPriority="73"/>
-    <w:lsdException w:name="Light Shading Accent 4" w:uiPriority="60"/>
-    <w:lsdException w:name="Light List Accent 4" w:uiPriority="61"/>
-    <w:lsdException w:name="Light Grid Accent 4" w:uiPriority="62"/>
-    <w:lsdException w:name="Medium Shading 1 Accent 4" w:uiPriority="63"/>
-    <w:lsdException w:name="Medium Shading 2 Accent 4" w:uiPriority="64"/>
-    <w:lsdException w:name="Medium List 1 Accent 4" w:uiPriority="65"/>
-    <w:lsdException w:name="Medium List 2 Accent 4" w:uiPriority="66"/>
-    <w:lsdException w:name="Medium Grid 1 Accent 4" w:uiPriority="67"/>
-    <w:lsdException w:name="Medium Grid 2 Accent 4" w:uiPriority="68"/>
-    <w:lsdException w:name="Medium Grid 3 Accent 4" w:uiPriority="69"/>
-    <w:lsdException w:name="Dark List Accent 4" w:uiPriority="70"/>
-    <w:lsdException w:name="Colorful Shading Accent 4" w:uiPriority="71"/>
-    <w:lsdException w:name="Colorful List Accent 4" w:uiPriority="72"/>
-    <w:lsdException w:name="Colorful Grid Accent 4" w:uiPriority="73"/>
-    <w:lsdException w:name="Light Shading Accent 5" w:uiPriority="60"/>
-    <w:lsdException w:name="Light List Accent 5" w:uiPriority="61"/>
-    <w:lsdException w:name="Light Grid Accent 5" w:uiPriority="62"/>
-    <w:lsdException w:name="Medium Shading 1 Accent 5" w:uiPriority="63"/>
-    <w:lsdException w:name="Medium Shading 2 Accent 5" w:uiPriority="64"/>
-    <w:lsdException w:name="Medium List 1 Accent 5" w:uiPriority="65"/>
-    <w:lsdException w:name="Medium List 2 Accent 5" w:uiPriority="66"/>
-    <w:lsdException w:name="Medium Grid 1 Accent 5" w:uiPriority="67"/>
-    <w:lsdException w:name="Medium Grid 2 Accent 5" w:uiPriority="68"/>
-    <w:lsdException w:name="Medium Grid 3 Accent 5" w:uiPriority="69"/>
-    <w:lsdException w:name="Dark List Accent 5" w:uiPriority="70"/>
-    <w:lsdException w:name="Colorful Shading Accent 5" w:uiPriority="71"/>
-    <w:lsdException w:name="Colorful List Accent 5" w:uiPriority="72"/>
-    <w:lsdException w:name="Colorful Grid Accent 5" w:uiPriority="73"/>
-    <w:lsdException w:name="Light Shading Accent 6" w:uiPriority="60"/>
-    <w:lsdException w:name="Light List Accent 6" w:uiPriority="61"/>
-    <w:lsdException w:name="Light Grid Accent 6" w:uiPriority="62"/>
-    <w:lsdException w:name="Medium Shading 1 Accent 6" w:uiPriority="63"/>
-    <w:lsdException w:name="Medium Shading 2 Accent 6" w:uiPriority="64"/>
-    <w:lsdException w:name="Medium List 1 Accent 6" w:uiPriority="65"/>
-    <w:lsdException w:name="Medium List 2 Accent 6" w:uiPriority="66"/>
-    <w:lsdException w:name="Medium Grid 1 Accent 6" w:uiPriority="67"/>
-    <w:lsdException w:name="Medium Grid 2 Accent 6" w:uiPriority="68"/>
-    <w:lsdException w:name="Medium Grid 3 Accent 6" w:uiPriority="69"/>
-    <w:lsdException w:name="Dark List Accent 6" w:uiPriority="70"/>
-    <w:lsdException w:name="Colorful Shading Accent 6" w:uiPriority="71"/>
-    <w:lsdException w:name="Colorful List Accent 6" w:uiPriority="72"/>
-    <w:lsdException w:name="Colorful Grid Accent 6" w:uiPriority="73"/>
-    <w:lsdException w:name="Subtle Emphasis" w:uiPriority="19" w:qFormat="1"/>
-    <w:lsdException w:name="Intense Emphasis" w:uiPriority="21" w:qFormat="1"/>
-    <w:lsdException w:name="Subtle Reference" w:uiPriority="31" w:qFormat="1"/>
-    <w:lsdException w:name="Intense Reference" w:uiPriority="32" w:qFormat="1"/>
-    <w:lsdException w:name="Book Title" w:uiPriority="33" w:qFormat="1"/>
-    <w:lsdException w:name="Bibliography" w:semiHidden="1" w:uiPriority="37" w:unhideWhenUsed="1"/>
-    <w:lsdException w:name="TOC Heading" w:semiHidden="1" w:uiPriority="39" w:unhideWhenUsed="1" w:qFormat="1"/>
-    <w:lsdException w:name="Grid Table 4" w:uiPriority="49"/>
-    <w:lsdException w:name="Grid Table 5 Dark" w:uiPriority="50"/>
-    <w:lsdException w:name="Grid Table 6 Colorful" w:uiPriority="51"/>
-    <w:lsdException w:name="Grid Table 7 Colorful" w:uiPriority="52"/>
-    <w:lsdException w:name="Grid Table 1 Light Accent 1" w:uiPriority="46"/>
-    <w:lsdException w:name="Grid Table 2 Accent 1" w:uiPriority="47"/>
-    <w:lsdException w:name="Grid Table 3 Accent 1" w:uiPriority="48"/>
-    <w:lsdException w:name="Grid Table 4 Accent 1" w:uiPriority="49"/>
-    <w:lsdException w:name="Grid Table 5 Dark Accent 1" w:uiPriority="50"/>
-    <w:lsdException w:name="Grid Table 6 Colorful Accent 1" w:uiPriority="51"/>
-    <w:lsdException w:name="Grid Table 7 Colorful Accent 1" w:uiPriority="52"/>
-    <w:lsdException w:name="Grid Table 1 Light Accent 2" w:uiPriority="46"/>
-    <w:lsdException w:name="Grid Table 2 Accent 2" w:uiPriority="47"/>
-    <w:lsdException w:name="Grid Table 3 Accent 2" w:uiPriority="48"/>
-    <w:lsdException w:name="Grid Table 4 Accent 2" w:uiPriority="49"/>
-    <w:lsdException w:name="Grid Table 5 Dark Accent 2" w:uiPriority="50"/>
-    <w:lsdException w:name="Grid Table 6 Colorful Accent 2" w:uiPriority="51"/>
-    <w:lsdException w:name="Grid Table 7 Colorful Accent 2" w:uiPriority="52"/>
-    <w:lsdException w:name="Grid Table 1 Light Accent 3" w:uiPriority="46"/>
-    <w:lsdException w:name="Grid Table 2 Accent 3" w:uiPriority="47"/>
-    <w:lsdException w:name="Grid Table 3 Accent 3" w:uiPriority="48"/>
-    <w:lsdException w:name="Grid Table 4 Accent 3" w:uiPriority="49"/>
-    <w:lsdException w:name="Grid Table 5 Dark Accent 3" w:uiPriority="50"/>
-    <w:lsdException w:name="Grid Table 6 Colorful Accent 3" w:uiPriority="51"/>
-    <w:lsdException w:name="Grid Table 7 Colorful Accent 3" w:uiPriority="52"/>
-    <w:lsdException w:name="Grid Table 1 Light Accent 4" w:uiPriority="46"/>
-    <w:lsdException w:name="Grid Table 2 Accent 4" w:uiPriority="47"/>
-    <w:lsdException w:name="Grid Table 3 Accent 4" w:uiPriority="48"/>
-    <w:lsdException w:name="Grid Table 4 Accent 4" w:uiPriority="49"/>
-    <w:lsdException w:name="Grid Table 5 Dark Accent 4" w:uiPriority="50"/>
-    <w:lsdException w:name="Grid Table 6 Colorful Accent 4" w:uiPriority="51"/>
-    <w:lsdException w:name="Grid Table 7 Colorful Accent 4" w:uiPriority="52"/>
-    <w:lsdException w:name="Grid Table 1 Light Accent 5" w:uiPriority="46"/>
-    <w:lsdException w:name="Grid Table 2 Accent 5" w:uiPriority="47"/>
-    <w:lsdException w:name="Grid Table 3 Accent 5" w:uiPriority="48"/>
-    <w:lsdException w:name="Grid Table 4 Accent 5" w:uiPriority="49"/>
-    <w:lsdException w:name="Grid Table 5 Dark Accent 5" w:uiPriority="50"/>
-    <w:lsdException w:name="Grid Table 6 Colorful Accent 5" w:uiPriority="51"/>
-    <w:lsdException w:name="Grid Table 7 Colorful Accent 5" w:uiPriority="52"/>
-    <w:lsdException w:name="Grid Table 1 Light Accent 6" w:uiPriority="46"/>
-    <w:lsdException w:name="Grid Table 2 Accent 6" w:uiPriority="47"/>
-    <w:lsdException w:name="Grid Table 3 Accent 6" w:uiPriority="48"/>
-    <w:lsdException w:name="Grid Table 4 Accent 6" w:uiPriority="49"/>
-    <w:lsdException w:name="Grid Table 5 Dark Accent 6" w:uiPriority="50"/>
-    <w:lsdException w:name="Grid Table 6 Colorful Accent 6" w:uiPriority="51"/>
-    <w:lsdException w:name="Grid Table 7 Colorful Accent 6" w:uiPriority="52"/>
-    <w:lsdException w:name="List Table 1 Light" w:uiPriority="46"/>
-    <w:lsdException w:name="List Table 2" w:uiPriority="47"/>
-    <w:lsdException w:name="List Table 3" w:uiPriority="48"/>
-    <w:lsdException w:name="List Table 4" w:uiPriority="49"/>
-    <w:lsdException w:name="List Table 5 Dark" w:uiPriority="50"/>
-    <w:lsdException w:name="List Table 6 Colorful" w:uiPriority="51"/>
-    <w:lsdException w:name="List Table 7 Colorful" w:uiPriority="52"/>
-    <w:lsdException w:name="List Table 1 Light Accent 1" w:uiPriority="46"/>
-    <w:lsdException w:name="List Table 2 Accent 1" w:uiPriority="47"/>
-    <w:lsdException w:name="List Table 3 Accent 1" w:uiPriority="48"/>
-    <w:lsdException w:name="List Table 4 Accent 1" w:uiPriority="49"/>
-    <w:lsdException w:name="List Table 5 Dark Accent 1" w:uiPriority="50"/>
-    <w:lsdException w:name="List Table 6 Colorful Accent 1" w:uiPriority="51"/>
-    <w:lsdException w:name="List Table 7 Colorful Accent 1" w:uiPriority="52"/>
-    <w:lsdException w:name="List Table 1 Light Accent 2" w:uiPriority="46"/>
-    <w:lsdException w:name="List Table 2 Accent 2" w:uiPriority="47"/>
-    <w:lsdException w:name="List Table 3 Accent 2" w:uiPriority="48"/>
-    <w:lsdException w:name="List Table 4 Accent 2" w:uiPriority="49"/>
-    <w:lsdException w:name="List Table 5 Dark Accent 2" w:uiPriority="50"/>
-    <w:lsdException w:name="List Table 6 Colorful Accent 2" w:uiPriority="51"/>
-    <w:lsdException w:name="List Table 7 Colorful Accent 2" w:uiPriority="52"/>
-    <w:lsdException w:name="List Table 1 Light Accent 3" w:uiPriority="46"/>
-    <w:lsdException w:name="List Table 2 Accent 3" w:uiPriority="47"/>
-    <w:lsdException w:name="List Table 3 Accent 3" w:uiPriority="48"/>
-    <w:lsdException w:name="List Table 4 Accent 3" w:uiPriority="49"/>
-    <w:lsdException w:name="List Table 5 Dark Accent 3" w:uiPriority="50"/>
-    <w:lsdException w:name="List Table 6 Colorful Accent 3" w:uiPriority="51"/>
-    <w:lsdException w:name="List Table 7 Colorful Accent 3" w:uiPriority="52"/>
-    <w:lsdException w:name="List Table 1 Light Accent 4" w:uiPriority="46"/>
-    <w:lsdException w:name="List Table 2 Accent 4" w:uiPriority="47"/>
-    <w:lsdException w:name="List Table 3 Accent 4" w:uiPriority="48"/>
-    <w:lsdException w:name="List Table 4 Accent 4" w:uiPriority="49"/>
-    <w:lsdException w:name="List Table 5 Dark Accent 4" w:uiPriority="50"/>
-    <w:lsdException w:name="List Table 6 Colorful Accent 4" w:uiPriority="51"/>
-    <w:lsdException w:name="List Table 7 Colorful Accent 4" w:uiPriority="52"/>
-    <w:lsdException w:name="List Table 1 Light Accent 5" w:uiPriority="46"/>
-    <w:lsdException w:name="List Table 2 Accent 5" w:uiPriority="47"/>
-    <w:lsdException w:name="List Table 3 Accent 5" w:uiPriority="48"/>
-    <w:lsdException w:name="List Table 4 Accent 5" w:uiPriority="49"/>
-    <w:lsdException w:name="List Table 5 Dark Accent 5" w:uiPriority="50"/>
-    <w:lsdException w:name="List Table 6 Colorful Accent 5" w:uiPriority="51"/>
-    <w:lsdException w:name="List Table 7 Colorful Accent 5" w:uiPriority="52"/>
-    <w:lsdException w:name="List Table 1 Light Accent 6" w:uiPriority="46"/>
-    <w:lsdException w:name="List Table 2 Accent 6" w:uiPriority="47"/>
-    <w:lsdException w:name="List Table 3 Accent 6" w:uiPriority="48"/>
-    <w:lsdException w:name="List Table 4 Accent 6" w:uiPriority="49"/>
-    <w:lsdException w:name="List Table 5 Dark Accent 6" w:uiPriority="50"/>
-    <w:lsdException w:name="List Table 6 Colorful Accent 6" w:uiPriority="51"/>
-    <w:lsdException w:name="List Table 7 Colorful Accent 6" w:uiPriority="52"/>
+  <w:latentStyles w:defLockedState="0" w:defUIPriority="99" w:defSemiHidden="1" w:defUnhideWhenUsed="1" w:defQFormat="0" w:count="276">
+    <w:lsdException w:name="Normal" w:semiHidden="0" w:uiPriority="0" w:unhideWhenUsed="0" w:qFormat="1"/>
+    <w:lsdException w:name="heading 1" w:semiHidden="0" w:uiPriority="9" w:unhideWhenUsed="0" w:qFormat="1"/>
+    <w:lsdException w:name="heading 2" w:uiPriority="9" w:qFormat="1"/>
+    <w:lsdException w:name="heading 3" w:uiPriority="9" w:qFormat="1"/>
+    <w:lsdException w:name="heading 4" w:uiPriority="9" w:qFormat="1"/>
+    <w:lsdException w:name="heading 5" w:uiPriority="9" w:qFormat="1"/>
+    <w:lsdException w:name="heading 6" w:uiPriority="9" w:qFormat="1"/>
+    <w:lsdException w:name="heading 7" w:uiPriority="9" w:qFormat="1"/>
+    <w:lsdException w:name="heading 8" w:uiPriority="9" w:qFormat="1"/>
+    <w:lsdException w:name="heading 9" w:uiPriority="9" w:qFormat="1"/>
+    <w:lsdException w:name="toc 1" w:uiPriority="39"/>
+    <w:lsdException w:name="toc 2" w:uiPriority="39"/>
+    <w:lsdException w:name="toc 3" w:uiPriority="39"/>
+    <w:lsdException w:name="toc 4" w:uiPriority="39"/>
+    <w:lsdException w:name="toc 5" w:uiPriority="39"/>
+    <w:lsdException w:name="toc 6" w:uiPriority="39"/>
+    <w:lsdException w:name="toc 7" w:uiPriority="39"/>
+    <w:lsdException w:name="toc 8" w:uiPriority="39"/>
+    <w:lsdException w:name="toc 9" w:uiPriority="39"/>
+    <w:lsdException w:name="caption" w:uiPriority="35" w:qFormat="1"/>
+    <w:lsdException w:name="Title" w:semiHidden="0" w:uiPriority="10" w:unhideWhenUsed="0" w:qFormat="1"/>
+    <w:lsdException w:name="Default Paragraph Font" w:uiPriority="1"/>
+    <w:lsdException w:name="Subtitle" w:semiHidden="0" w:uiPriority="11" w:unhideWhenUsed="0" w:qFormat="1"/>
+    <w:lsdException w:name="Strong" w:semiHidden="0" w:uiPriority="22" w:unhideWhenUsed="0" w:qFormat="1"/>
+    <w:lsdException w:name="Emphasis" w:semiHidden="0" w:uiPriority="20" w:unhideWhenUsed="0" w:qFormat="1"/>
+    <w:lsdException w:name="Table Grid" w:semiHidden="0" w:uiPriority="39" w:unhideWhenUsed="0"/>
+    <w:lsdException w:name="Note Level 1" w:semiHidden="0" w:unhideWhenUsed="0"/>
+    <w:lsdException w:name="Note Level 2" w:semiHidden="0" w:unhideWhenUsed="0"/>
+    <w:lsdException w:name="Note Level 3" w:semiHidden="0" w:unhideWhenUsed="0"/>
+    <w:lsdException w:name="Note Level 4" w:semiHidden="0" w:unhideWhenUsed="0"/>
+    <w:lsdException w:name="Note Level 5" w:semiHidden="0" w:unhideWhenUsed="0"/>
+    <w:lsdException w:name="Note Level 6" w:semiHidden="0" w:unhideWhenUsed="0"/>
+    <w:lsdException w:name="Note Level 7" w:semiHidden="0" w:unhideWhenUsed="0"/>
+    <w:lsdException w:name="Note Level 8" w:semiHidden="0" w:unhideWhenUsed="0"/>
+    <w:lsdException w:name="Note Level 9" w:semiHidden="0" w:unhideWhenUsed="0"/>
+    <w:lsdException w:name="Placeholder Text" w:unhideWhenUsed="0"/>
+    <w:lsdException w:name="No Spacing" w:semiHidden="0" w:uiPriority="1" w:unhideWhenUsed="0" w:qFormat="1"/>
+    <w:lsdException w:name="Light Shading" w:semiHidden="0" w:uiPriority="60" w:unhideWhenUsed="0"/>
+    <w:lsdException w:name="Light List" w:semiHidden="0" w:uiPriority="61" w:unhideWhenUsed="0"/>
+    <w:lsdException w:name="Light Grid" w:semiHidden="0" w:uiPriority="62" w:unhideWhenUsed="0"/>
+    <w:lsdException w:name="Medium Shading 1" w:semiHidden="0" w:uiPriority="63" w:unhideWhenUsed="0"/>
+    <w:lsdException w:name="Medium Shading 2" w:semiHidden="0" w:uiPriority="64" w:unhideWhenUsed="0"/>
+    <w:lsdException w:name="Medium List 1" w:semiHidden="0" w:uiPriority="65" w:unhideWhenUsed="0"/>
+    <w:lsdException w:name="Medium List 2" w:semiHidden="0" w:uiPriority="66" w:unhideWhenUsed="0"/>
+    <w:lsdException w:name="Medium Grid 1" w:semiHidden="0" w:uiPriority="67" w:unhideWhenUsed="0"/>
+    <w:lsdException w:name="Medium Grid 2" w:semiHidden="0" w:uiPriority="68" w:unhideWhenUsed="0"/>
+    <w:lsdException w:name="Medium Grid 3" w:semiHidden="0" w:uiPriority="69" w:unhideWhenUsed="0"/>
+    <w:lsdException w:name="Dark List" w:semiHidden="0" w:uiPriority="70" w:unhideWhenUsed="0"/>
+    <w:lsdException w:name="Colorful Shading" w:semiHidden="0" w:uiPriority="71" w:unhideWhenUsed="0"/>
+    <w:lsdException w:name="Colorful List" w:semiHidden="0" w:uiPriority="72" w:unhideWhenUsed="0"/>
+    <w:lsdException w:name="Colorful Grid" w:semiHidden="0" w:uiPriority="73" w:unhideWhenUsed="0"/>
+    <w:lsdException w:name="Light Shading Accent 1" w:semiHidden="0" w:uiPriority="60" w:unhideWhenUsed="0"/>
+    <w:lsdException w:name="Light List Accent 1" w:semiHidden="0" w:uiPriority="61" w:unhideWhenUsed="0"/>
+    <w:lsdException w:name="Light Grid Accent 1" w:semiHidden="0" w:uiPriority="62" w:unhideWhenUsed="0"/>
+    <w:lsdException w:name="Medium Shading 1 Accent 1" w:semiHidden="0" w:uiPriority="63" w:unhideWhenUsed="0"/>
+    <w:lsdException w:name="Medium Shading 2 Accent 1" w:semiHidden="0" w:uiPriority="64" w:unhideWhenUsed="0"/>
+    <w:lsdException w:name="Medium List 1 Accent 1" w:semiHidden="0" w:uiPriority="65" w:unhideWhenUsed="0"/>
+    <w:lsdException w:name="Revision" w:unhideWhenUsed="0"/>
+    <w:lsdException w:name="List Paragraph" w:semiHidden="0" w:uiPriority="34" w:unhideWhenUsed="0" w:qFormat="1"/>
+    <w:lsdException w:name="Quote" w:semiHidden="0" w:uiPriority="29" w:unhideWhenUsed="0" w:qFormat="1"/>
+    <w:lsdException w:name="Intense Quote" w:semiHidden="0" w:uiPriority="30" w:unhideWhenUsed="0" w:qFormat="1"/>
+    <w:lsdException w:name="Medium List 2 Accent 1" w:semiHidden="0" w:uiPriority="66" w:unhideWhenUsed="0"/>
+    <w:lsdException w:name="Medium Grid 1 Accent 1" w:semiHidden="0" w:uiPriority="67" w:unhideWhenUsed="0"/>
+    <w:lsdException w:name="Medium Grid 2 Accent 1" w:semiHidden="0" w:uiPriority="68" w:unhideWhenUsed="0"/>
+    <w:lsdException w:name="Medium Grid 3 Accent 1" w:semiHidden="0" w:uiPriority="69" w:unhideWhenUsed="0"/>
+    <w:lsdException w:name="Dark List Accent 1" w:semiHidden="0" w:uiPriority="70" w:unhideWhenUsed="0"/>
+    <w:lsdException w:name="Colorful Shading Accent 1" w:semiHidden="0" w:uiPriority="71" w:unhideWhenUsed="0"/>
+    <w:lsdException w:name="Colorful List Accent 1" w:semiHidden="0" w:uiPriority="72" w:unhideWhenUsed="0"/>
+    <w:lsdException w:name="Colorful Grid Accent 1" w:semiHidden="0" w:uiPriority="73" w:unhideWhenUsed="0"/>
+    <w:lsdException w:name="Light Shading Accent 2" w:semiHidden="0" w:uiPriority="60" w:unhideWhenUsed="0"/>
+    <w:lsdException w:name="Light List Accent 2" w:semiHidden="0" w:uiPriority="61" w:unhideWhenUsed="0"/>
+    <w:lsdException w:name="Light Grid Accent 2" w:semiHidden="0" w:uiPriority="62" w:unhideWhenUsed="0"/>
+    <w:lsdException w:name="Medium Shading 1 Accent 2" w:semiHidden="0" w:uiPriority="63" w:unhideWhenUsed="0"/>
+    <w:lsdException w:name="Medium Shading 2 Accent 2" w:semiHidden="0" w:uiPriority="64" w:unhideWhenUsed="0"/>
+    <w:lsdException w:name="Medium List 1 Accent 2" w:semiHidden="0" w:uiPriority="65" w:unhideWhenUsed="0"/>
+    <w:lsdException w:name="Medium List 2 Accent 2" w:semiHidden="0" w:uiPriority="66" w:unhideWhenUsed="0"/>
+    <w:lsdException w:name="Medium Grid 1 Accent 2" w:semiHidden="0" w:uiPriority="67" w:unhideWhenUsed="0"/>
+    <w:lsdException w:name="Medium Grid 2 Accent 2" w:semiHidden="0" w:uiPriority="68" w:unhideWhenUsed="0"/>
+    <w:lsdException w:name="Medium Grid 3 Accent 2" w:semiHidden="0" w:uiPriority="69" w:unhideWhenUsed="0"/>
+    <w:lsdException w:name="Dark List Accent 2" w:semiHidden="0" w:uiPriority="70" w:unhideWhenUsed="0"/>
+    <w:lsdException w:name="Colorful Shading Accent 2" w:semiHidden="0" w:uiPriority="71" w:unhideWhenUsed="0"/>
+    <w:lsdException w:name="Colorful List Accent 2" w:semiHidden="0" w:uiPriority="72" w:unhideWhenUsed="0"/>
+    <w:lsdException w:name="Colorful Grid Accent 2" w:semiHidden="0" w:uiPriority="73" w:unhideWhenUsed="0"/>
+    <w:lsdException w:name="Light Shading Accent 3" w:semiHidden="0" w:uiPriority="60" w:unhideWhenUsed="0"/>
+    <w:lsdException w:name="Light List Accent 3" w:semiHidden="0" w:uiPriority="61" w:unhideWhenUsed="0"/>
+    <w:lsdException w:name="Light Grid Accent 3" w:semiHidden="0" w:uiPriority="62" w:unhideWhenUsed="0"/>
+    <w:lsdException w:name="Medium Shading 1 Accent 3" w:semiHidden="0" w:uiPriority="63" w:unhideWhenUsed="0"/>
+    <w:lsdException w:name="Medium Shading 2 Accent 3" w:semiHidden="0" w:uiPriority="64" w:unhideWhenUsed="0"/>
+    <w:lsdException w:name="Medium List 1 Accent 3" w:semiHidden="0" w:uiPriority="65" w:unhideWhenUsed="0"/>
+    <w:lsdException w:name="Medium List 2 Accent 3" w:semiHidden="0" w:uiPriority="66" w:unhideWhenUsed="0"/>
+    <w:lsdException w:name="Medium Grid 1 Accent 3" w:semiHidden="0" w:uiPriority="67" w:unhideWhenUsed="0"/>
+    <w:lsdException w:name="Medium Grid 2 Accent 3" w:semiHidden="0" w:uiPriority="68" w:unhideWhenUsed="0"/>
+    <w:lsdException w:name="Medium Grid 3 Accent 3" w:semiHidden="0" w:uiPriority="69" w:unhideWhenUsed="0"/>
+    <w:lsdException w:name="Dark List Accent 3" w:semiHidden="0" w:uiPriority="70" w:unhideWhenUsed="0"/>
+    <w:lsdException w:name="Colorful Shading Accent 3" w:semiHidden="0" w:uiPriority="71" w:unhideWhenUsed="0"/>
+    <w:lsdException w:name="Colorful List Accent 3" w:semiHidden="0" w:uiPriority="72" w:unhideWhenUsed="0"/>
+    <w:lsdException w:name="Colorful Grid Accent 3" w:semiHidden="0" w:uiPriority="73" w:unhideWhenUsed="0"/>
+    <w:lsdException w:name="Light Shading Accent 4" w:semiHidden="0" w:uiPriority="60" w:unhideWhenUsed="0"/>
+    <w:lsdException w:name="Light List Accent 4" w:semiHidden="0" w:uiPriority="61" w:unhideWhenUsed="0"/>
+    <w:lsdException w:name="Light Grid Accent 4" w:semiHidden="0" w:uiPriority="62" w:unhideWhenUsed="0"/>
+    <w:lsdException w:name="Medium Shading 1 Accent 4" w:semiHidden="0" w:uiPriority="63" w:unhideWhenUsed="0"/>
+    <w:lsdException w:name="Medium Shading 2 Accent 4" w:semiHidden="0" w:uiPriority="64" w:unhideWhenUsed="0"/>
+    <w:lsdException w:name="Medium List 1 Accent 4" w:semiHidden="0" w:uiPriority="65" w:unhideWhenUsed="0"/>
+    <w:lsdException w:name="Medium List 2 Accent 4" w:semiHidden="0" w:uiPriority="66" w:unhideWhenUsed="0"/>
+    <w:lsdException w:name="Medium Grid 1 Accent 4" w:semiHidden="0" w:uiPriority="67" w:unhideWhenUsed="0"/>
+    <w:lsdException w:name="Medium Grid 2 Accent 4" w:semiHidden="0" w:uiPriority="68" w:unhideWhenUsed="0"/>
+    <w:lsdException w:name="Medium Grid 3 Accent 4" w:semiHidden="0" w:uiPriority="69" w:unhideWhenUsed="0"/>
+    <w:lsdException w:name="Dark List Accent 4" w:semiHidden="0" w:uiPriority="70" w:unhideWhenUsed="0"/>
+    <w:lsdException w:name="Colorful Shading Accent 4" w:semiHidden="0" w:uiPriority="71" w:unhideWhenUsed="0"/>
+    <w:lsdException w:name="Colorful List Accent 4" w:semiHidden="0" w:uiPriority="72" w:unhideWhenUsed="0"/>
+    <w:lsdException w:name="Colorful Grid Accent 4" w:semiHidden="0" w:uiPriority="73" w:unhideWhenUsed="0"/>
+    <w:lsdException w:name="Light Shading Accent 5" w:semiHidden="0" w:uiPriority="60" w:unhideWhenUsed="0"/>
+    <w:lsdException w:name="Light List Accent 5" w:semiHidden="0" w:uiPriority="61" w:unhideWhenUsed="0"/>
+    <w:lsdException w:name="Light Grid Accent 5" w:semiHidden="0" w:uiPriority="62" w:unhideWhenUsed="0"/>
+    <w:lsdException w:name="Medium Shading 1 Accent 5" w:semiHidden="0" w:uiPriority="63" w:unhideWhenUsed="0"/>
+    <w:lsdException w:name="Medium Shading 2 Accent 5" w:semiHidden="0" w:uiPriority="64" w:unhideWhenUsed="0"/>
+    <w:lsdException w:name="Medium List 1 Accent 5" w:semiHidden="0" w:uiPriority="65" w:unhideWhenUsed="0"/>
+    <w:lsdException w:name="Medium List 2 Accent 5" w:semiHidden="0" w:uiPriority="66" w:unhideWhenUsed="0"/>
+    <w:lsdException w:name="Medium Grid 1 Accent 5" w:semiHidden="0" w:uiPriority="67" w:unhideWhenUsed="0"/>
+    <w:lsdException w:name="Medium Grid 2 Accent 5" w:semiHidden="0" w:uiPriority="68" w:unhideWhenUsed="0"/>
+    <w:lsdException w:name="Medium Grid 3 Accent 5" w:semiHidden="0" w:uiPriority="69" w:unhideWhenUsed="0"/>
+    <w:lsdException w:name="Dark List Accent 5" w:semiHidden="0" w:uiPriority="70" w:unhideWhenUsed="0"/>
+    <w:lsdException w:name="Colorful Shading Accent 5" w:semiHidden="0" w:uiPriority="71" w:unhideWhenUsed="0"/>
+    <w:lsdException w:name="Colorful List Accent 5" w:semiHidden="0" w:uiPriority="72" w:unhideWhenUsed="0"/>
+    <w:lsdException w:name="Colorful Grid Accent 5" w:semiHidden="0" w:uiPriority="73" w:unhideWhenUsed="0"/>
+    <w:lsdException w:name="Light Shading Accent 6" w:semiHidden="0" w:uiPriority="60" w:unhideWhenUsed="0"/>
+    <w:lsdException w:name="Light List Accent 6" w:semiHidden="0" w:uiPriority="61" w:unhideWhenUsed="0"/>
+    <w:lsdException w:name="Light Grid Accent 6" w:semiHidden="0" w:uiPriority="62" w:unhideWhenUsed="0"/>
+    <w:lsdException w:name="Medium Shading 1 Accent 6" w:semiHidden="0" w:uiPriority="63" w:unhideWhenUsed="0"/>
+    <w:lsdException w:name="Medium Shading 2 Accent 6" w:semiHidden="0" w:uiPriority="64" w:unhideWhenUsed="0"/>
+    <w:lsdException w:name="Medium List 1 Accent 6" w:semiHidden="0" w:uiPriority="65" w:unhideWhenUsed="0"/>
+    <w:lsdException w:name="Medium List 2 Accent 6" w:semiHidden="0" w:uiPriority="66" w:unhideWhenUsed="0"/>
+    <w:lsdException w:name="Medium Grid 1 Accent 6" w:semiHidden="0" w:uiPriority="67" w:unhideWhenUsed="0"/>
+    <w:lsdException w:name="Medium Grid 2 Accent 6" w:semiHidden="0" w:uiPriority="68" w:unhideWhenUsed="0"/>
+    <w:lsdException w:name="Medium Grid 3 Accent 6" w:semiHidden="0" w:uiPriority="69" w:unhideWhenUsed="0"/>
+    <w:lsdException w:name="Dark List Accent 6" w:semiHidden="0" w:uiPriority="70" w:unhideWhenUsed="0"/>
+    <w:lsdException w:name="Colorful Shading Accent 6" w:semiHidden="0" w:uiPriority="71" w:unhideWhenUsed="0"/>
+    <w:lsdException w:name="Colorful List Accent 6" w:semiHidden="0" w:uiPriority="72" w:unhideWhenUsed="0"/>
+    <w:lsdException w:name="Colorful Grid Accent 6" w:semiHidden="0" w:uiPriority="73" w:unhideWhenUsed="0"/>
+    <w:lsdException w:name="Subtle Emphasis" w:semiHidden="0" w:uiPriority="19" w:unhideWhenUsed="0" w:qFormat="1"/>
+    <w:lsdException w:name="Intense Emphasis" w:semiHidden="0" w:uiPriority="21" w:unhideWhenUsed="0" w:qFormat="1"/>
+    <w:lsdException w:name="Subtle Reference" w:semiHidden="0" w:uiPriority="31" w:unhideWhenUsed="0" w:qFormat="1"/>
+    <w:lsdException w:name="Intense Reference" w:semiHidden="0" w:uiPriority="32" w:unhideWhenUsed="0" w:qFormat="1"/>
+    <w:lsdException w:name="Book Title" w:semiHidden="0" w:uiPriority="33" w:unhideWhenUsed="0" w:qFormat="1"/>
+    <w:lsdException w:name="Bibliography" w:uiPriority="37"/>
+    <w:lsdException w:name="TOC Heading" w:uiPriority="39" w:qFormat="1"/>
   </w:latentStyles>
-  <w:style w:type="paragraph" w:default="1" w:styleId="Normal">
+  <w:style w:type="paragraph" w:default="1" w:styleId="Normaal">
     <w:name w:val="Normal"/>
     <w:qFormat/>
   </w:style>
-  <w:style w:type="character" w:default="1" w:styleId="DefaultParagraphFont">
+  <w:style w:type="character" w:default="1" w:styleId="Standaardalinea-lettertype">
     <w:name w:val="Default Paragraph Font"/>
     <w:uiPriority w:val="1"/>
     <w:semiHidden/>
     <w:unhideWhenUsed/>
   </w:style>
-  <w:style w:type="table" w:default="1" w:styleId="TableNormal">
+  <w:style w:type="table" w:default="1" w:styleId="Standaardtabel">
     <w:name w:val="Normal Table"/>
     <w:uiPriority w:val="99"/>
     <w:semiHidden/>
@@ -1747,15 +1467,15 @@
       </w:tblCellMar>
     </w:tblPr>
   </w:style>
-  <w:style w:type="numbering" w:default="1" w:styleId="NoList">
+  <w:style w:type="numbering" w:default="1" w:styleId="Geenlijst">
     <w:name w:val="No List"/>
     <w:uiPriority w:val="99"/>
     <w:semiHidden/>
     <w:unhideWhenUsed/>
   </w:style>
-  <w:style w:type="table" w:styleId="TableGrid">
+  <w:style w:type="table" w:styleId="Tabelraster">
     <w:name w:val="Table Grid"/>
-    <w:basedOn w:val="TableNormal"/>
+    <w:basedOn w:val="Standaardtabel"/>
     <w:uiPriority w:val="39"/>
     <w:rsid w:val="0077758E"/>
     <w:rPr>
@@ -1765,6 +1485,7 @@
       <w:lang w:eastAsia="en-US"/>
     </w:rPr>
     <w:tblPr>
+      <w:tblInd w:w="0" w:type="dxa"/>
       <w:tblBorders>
         <w:top w:val="single" w:sz="4" w:space="0" w:color="auto"/>
         <w:left w:val="single" w:sz="4" w:space="0" w:color="auto"/>
@@ -1773,12 +1494,18 @@
         <w:insideH w:val="single" w:sz="4" w:space="0" w:color="auto"/>
         <w:insideV w:val="single" w:sz="4" w:space="0" w:color="auto"/>
       </w:tblBorders>
+      <w:tblCellMar>
+        <w:top w:w="0" w:type="dxa"/>
+        <w:left w:w="108" w:type="dxa"/>
+        <w:bottom w:w="0" w:type="dxa"/>
+        <w:right w:w="108" w:type="dxa"/>
+      </w:tblCellMar>
     </w:tblPr>
   </w:style>
-  <w:style w:type="paragraph" w:styleId="BalloonText">
+  <w:style w:type="paragraph" w:styleId="Ballontekst">
     <w:name w:val="Balloon Text"/>
-    <w:basedOn w:val="Normal"/>
-    <w:link w:val="BalloonTextChar"/>
+    <w:basedOn w:val="Normaal"/>
+    <w:link w:val="BallontekstTeken"/>
     <w:uiPriority w:val="99"/>
     <w:semiHidden/>
     <w:unhideWhenUsed/>
@@ -1789,10 +1516,10 @@
       <w:szCs w:val="18"/>
     </w:rPr>
   </w:style>
-  <w:style w:type="character" w:customStyle="1" w:styleId="BalloonTextChar">
-    <w:name w:val="Balloon Text Char"/>
-    <w:basedOn w:val="DefaultParagraphFont"/>
-    <w:link w:val="BalloonText"/>
+  <w:style w:type="character" w:customStyle="1" w:styleId="BallontekstTeken">
+    <w:name w:val="Ballontekst Teken"/>
+    <w:basedOn w:val="Standaardalinea-lettertype"/>
+    <w:link w:val="Ballontekst"/>
     <w:uiPriority w:val="99"/>
     <w:semiHidden/>
     <w:rsid w:val="0077758E"/>
@@ -1802,9 +1529,271 @@
       <w:szCs w:val="18"/>
     </w:rPr>
   </w:style>
-  <w:style w:type="paragraph" w:styleId="ListParagraph">
+  <w:style w:type="paragraph" w:styleId="Lijstalinea">
     <w:name w:val="List Paragraph"/>
-    <w:basedOn w:val="Normal"/>
+    <w:basedOn w:val="Normaal"/>
+    <w:uiPriority w:val="34"/>
+    <w:qFormat/>
+    <w:rsid w:val="007628FB"/>
+    <w:pPr>
+      <w:ind w:left="720"/>
+      <w:contextualSpacing/>
+    </w:pPr>
+  </w:style>
+</w:styles>
+</file>
+
+<file path=word/stylesWithEffects.xml><?xml version="1.0" encoding="utf-8"?>
+<w:styles xmlns:wpc="http://schemas.microsoft.com/office/word/2010/wordprocessingCanvas" xmlns:mo="http://schemas.microsoft.com/office/mac/office/2008/main" xmlns:mc="http://schemas.openxmlformats.org/markup-compatibility/2006" xmlns:mv="urn:schemas-microsoft-com:mac:vml" xmlns:o="urn:schemas-microsoft-com:office:office" xmlns:r="http://schemas.openxmlformats.org/officeDocument/2006/relationships" xmlns:m="http://schemas.openxmlformats.org/officeDocument/2006/math" xmlns:v="urn:schemas-microsoft-com:vml" xmlns:wp14="http://schemas.microsoft.com/office/word/2010/wordprocessingDrawing" xmlns:wp="http://schemas.openxmlformats.org/drawingml/2006/wordprocessingDrawing" xmlns:w10="urn:schemas-microsoft-com:office:word" xmlns:w="http://schemas.openxmlformats.org/wordprocessingml/2006/main" xmlns:w14="http://schemas.microsoft.com/office/word/2010/wordml" xmlns:wpg="http://schemas.microsoft.com/office/word/2010/wordprocessingGroup" xmlns:wpi="http://schemas.microsoft.com/office/word/2010/wordprocessingInk" xmlns:wne="http://schemas.microsoft.com/office/word/2006/wordml" xmlns:wps="http://schemas.microsoft.com/office/word/2010/wordprocessingShape" mc:Ignorable="w14 wp14">
+  <w:docDefaults>
+    <w:rPrDefault>
+      <w:rPr>
+        <w:rFonts w:asciiTheme="minorHAnsi" w:eastAsiaTheme="minorEastAsia" w:hAnsiTheme="minorHAnsi" w:cstheme="minorBidi"/>
+        <w:sz w:val="24"/>
+        <w:szCs w:val="24"/>
+        <w:lang w:val="nl-NL" w:eastAsia="nl-NL" w:bidi="ar-SA"/>
+      </w:rPr>
+    </w:rPrDefault>
+    <w:pPrDefault/>
+  </w:docDefaults>
+  <w:latentStyles w:defLockedState="0" w:defUIPriority="99" w:defSemiHidden="1" w:defUnhideWhenUsed="1" w:defQFormat="0" w:count="276">
+    <w:lsdException w:name="Normal" w:semiHidden="0" w:uiPriority="0" w:unhideWhenUsed="0" w:qFormat="1"/>
+    <w:lsdException w:name="heading 1" w:semiHidden="0" w:uiPriority="9" w:unhideWhenUsed="0" w:qFormat="1"/>
+    <w:lsdException w:name="heading 2" w:uiPriority="9" w:qFormat="1"/>
+    <w:lsdException w:name="heading 3" w:uiPriority="9" w:qFormat="1"/>
+    <w:lsdException w:name="heading 4" w:uiPriority="9" w:qFormat="1"/>
+    <w:lsdException w:name="heading 5" w:uiPriority="9" w:qFormat="1"/>
+    <w:lsdException w:name="heading 6" w:uiPriority="9" w:qFormat="1"/>
+    <w:lsdException w:name="heading 7" w:uiPriority="9" w:qFormat="1"/>
+    <w:lsdException w:name="heading 8" w:uiPriority="9" w:qFormat="1"/>
+    <w:lsdException w:name="heading 9" w:uiPriority="9" w:qFormat="1"/>
+    <w:lsdException w:name="toc 1" w:uiPriority="39"/>
+    <w:lsdException w:name="toc 2" w:uiPriority="39"/>
+    <w:lsdException w:name="toc 3" w:uiPriority="39"/>
+    <w:lsdException w:name="toc 4" w:uiPriority="39"/>
+    <w:lsdException w:name="toc 5" w:uiPriority="39"/>
+    <w:lsdException w:name="toc 6" w:uiPriority="39"/>
+    <w:lsdException w:name="toc 7" w:uiPriority="39"/>
+    <w:lsdException w:name="toc 8" w:uiPriority="39"/>
+    <w:lsdException w:name="toc 9" w:uiPriority="39"/>
+    <w:lsdException w:name="caption" w:uiPriority="35" w:qFormat="1"/>
+    <w:lsdException w:name="Title" w:semiHidden="0" w:uiPriority="10" w:unhideWhenUsed="0" w:qFormat="1"/>
+    <w:lsdException w:name="Default Paragraph Font" w:uiPriority="1"/>
+    <w:lsdException w:name="Subtitle" w:semiHidden="0" w:uiPriority="11" w:unhideWhenUsed="0" w:qFormat="1"/>
+    <w:lsdException w:name="Strong" w:semiHidden="0" w:uiPriority="22" w:unhideWhenUsed="0" w:qFormat="1"/>
+    <w:lsdException w:name="Emphasis" w:semiHidden="0" w:uiPriority="20" w:unhideWhenUsed="0" w:qFormat="1"/>
+    <w:lsdException w:name="Table Grid" w:semiHidden="0" w:uiPriority="39" w:unhideWhenUsed="0"/>
+    <w:lsdException w:name="Note Level 1" w:semiHidden="0" w:unhideWhenUsed="0"/>
+    <w:lsdException w:name="Note Level 2" w:semiHidden="0" w:unhideWhenUsed="0"/>
+    <w:lsdException w:name="Note Level 3" w:semiHidden="0" w:unhideWhenUsed="0"/>
+    <w:lsdException w:name="Note Level 4" w:semiHidden="0" w:unhideWhenUsed="0"/>
+    <w:lsdException w:name="Note Level 5" w:semiHidden="0" w:unhideWhenUsed="0"/>
+    <w:lsdException w:name="Note Level 6" w:semiHidden="0" w:unhideWhenUsed="0"/>
+    <w:lsdException w:name="Note Level 7" w:semiHidden="0" w:unhideWhenUsed="0"/>
+    <w:lsdException w:name="Note Level 8" w:semiHidden="0" w:unhideWhenUsed="0"/>
+    <w:lsdException w:name="Note Level 9" w:semiHidden="0" w:unhideWhenUsed="0"/>
+    <w:lsdException w:name="Placeholder Text" w:unhideWhenUsed="0"/>
+    <w:lsdException w:name="No Spacing" w:semiHidden="0" w:uiPriority="1" w:unhideWhenUsed="0" w:qFormat="1"/>
+    <w:lsdException w:name="Light Shading" w:semiHidden="0" w:uiPriority="60" w:unhideWhenUsed="0"/>
+    <w:lsdException w:name="Light List" w:semiHidden="0" w:uiPriority="61" w:unhideWhenUsed="0"/>
+    <w:lsdException w:name="Light Grid" w:semiHidden="0" w:uiPriority="62" w:unhideWhenUsed="0"/>
+    <w:lsdException w:name="Medium Shading 1" w:semiHidden="0" w:uiPriority="63" w:unhideWhenUsed="0"/>
+    <w:lsdException w:name="Medium Shading 2" w:semiHidden="0" w:uiPriority="64" w:unhideWhenUsed="0"/>
+    <w:lsdException w:name="Medium List 1" w:semiHidden="0" w:uiPriority="65" w:unhideWhenUsed="0"/>
+    <w:lsdException w:name="Medium List 2" w:semiHidden="0" w:uiPriority="66" w:unhideWhenUsed="0"/>
+    <w:lsdException w:name="Medium Grid 1" w:semiHidden="0" w:uiPriority="67" w:unhideWhenUsed="0"/>
+    <w:lsdException w:name="Medium Grid 2" w:semiHidden="0" w:uiPriority="68" w:unhideWhenUsed="0"/>
+    <w:lsdException w:name="Medium Grid 3" w:semiHidden="0" w:uiPriority="69" w:unhideWhenUsed="0"/>
+    <w:lsdException w:name="Dark List" w:semiHidden="0" w:uiPriority="70" w:unhideWhenUsed="0"/>
+    <w:lsdException w:name="Colorful Shading" w:semiHidden="0" w:uiPriority="71" w:unhideWhenUsed="0"/>
+    <w:lsdException w:name="Colorful List" w:semiHidden="0" w:uiPriority="72" w:unhideWhenUsed="0"/>
+    <w:lsdException w:name="Colorful Grid" w:semiHidden="0" w:uiPriority="73" w:unhideWhenUsed="0"/>
+    <w:lsdException w:name="Light Shading Accent 1" w:semiHidden="0" w:uiPriority="60" w:unhideWhenUsed="0"/>
+    <w:lsdException w:name="Light List Accent 1" w:semiHidden="0" w:uiPriority="61" w:unhideWhenUsed="0"/>
+    <w:lsdException w:name="Light Grid Accent 1" w:semiHidden="0" w:uiPriority="62" w:unhideWhenUsed="0"/>
+    <w:lsdException w:name="Medium Shading 1 Accent 1" w:semiHidden="0" w:uiPriority="63" w:unhideWhenUsed="0"/>
+    <w:lsdException w:name="Medium Shading 2 Accent 1" w:semiHidden="0" w:uiPriority="64" w:unhideWhenUsed="0"/>
+    <w:lsdException w:name="Medium List 1 Accent 1" w:semiHidden="0" w:uiPriority="65" w:unhideWhenUsed="0"/>
+    <w:lsdException w:name="Revision" w:unhideWhenUsed="0"/>
+    <w:lsdException w:name="List Paragraph" w:semiHidden="0" w:uiPriority="34" w:unhideWhenUsed="0" w:qFormat="1"/>
+    <w:lsdException w:name="Quote" w:semiHidden="0" w:uiPriority="29" w:unhideWhenUsed="0" w:qFormat="1"/>
+    <w:lsdException w:name="Intense Quote" w:semiHidden="0" w:uiPriority="30" w:unhideWhenUsed="0" w:qFormat="1"/>
+    <w:lsdException w:name="Medium List 2 Accent 1" w:semiHidden="0" w:uiPriority="66" w:unhideWhenUsed="0"/>
+    <w:lsdException w:name="Medium Grid 1 Accent 1" w:semiHidden="0" w:uiPriority="67" w:unhideWhenUsed="0"/>
+    <w:lsdException w:name="Medium Grid 2 Accent 1" w:semiHidden="0" w:uiPriority="68" w:unhideWhenUsed="0"/>
+    <w:lsdException w:name="Medium Grid 3 Accent 1" w:semiHidden="0" w:uiPriority="69" w:unhideWhenUsed="0"/>
+    <w:lsdException w:name="Dark List Accent 1" w:semiHidden="0" w:uiPriority="70" w:unhideWhenUsed="0"/>
+    <w:lsdException w:name="Colorful Shading Accent 1" w:semiHidden="0" w:uiPriority="71" w:unhideWhenUsed="0"/>
+    <w:lsdException w:name="Colorful List Accent 1" w:semiHidden="0" w:uiPriority="72" w:unhideWhenUsed="0"/>
+    <w:lsdException w:name="Colorful Grid Accent 1" w:semiHidden="0" w:uiPriority="73" w:unhideWhenUsed="0"/>
+    <w:lsdException w:name="Light Shading Accent 2" w:semiHidden="0" w:uiPriority="60" w:unhideWhenUsed="0"/>
+    <w:lsdException w:name="Light List Accent 2" w:semiHidden="0" w:uiPriority="61" w:unhideWhenUsed="0"/>
+    <w:lsdException w:name="Light Grid Accent 2" w:semiHidden="0" w:uiPriority="62" w:unhideWhenUsed="0"/>
+    <w:lsdException w:name="Medium Shading 1 Accent 2" w:semiHidden="0" w:uiPriority="63" w:unhideWhenUsed="0"/>
+    <w:lsdException w:name="Medium Shading 2 Accent 2" w:semiHidden="0" w:uiPriority="64" w:unhideWhenUsed="0"/>
+    <w:lsdException w:name="Medium List 1 Accent 2" w:semiHidden="0" w:uiPriority="65" w:unhideWhenUsed="0"/>
+    <w:lsdException w:name="Medium List 2 Accent 2" w:semiHidden="0" w:uiPriority="66" w:unhideWhenUsed="0"/>
+    <w:lsdException w:name="Medium Grid 1 Accent 2" w:semiHidden="0" w:uiPriority="67" w:unhideWhenUsed="0"/>
+    <w:lsdException w:name="Medium Grid 2 Accent 2" w:semiHidden="0" w:uiPriority="68" w:unhideWhenUsed="0"/>
+    <w:lsdException w:name="Medium Grid 3 Accent 2" w:semiHidden="0" w:uiPriority="69" w:unhideWhenUsed="0"/>
+    <w:lsdException w:name="Dark List Accent 2" w:semiHidden="0" w:uiPriority="70" w:unhideWhenUsed="0"/>
+    <w:lsdException w:name="Colorful Shading Accent 2" w:semiHidden="0" w:uiPriority="71" w:unhideWhenUsed="0"/>
+    <w:lsdException w:name="Colorful List Accent 2" w:semiHidden="0" w:uiPriority="72" w:unhideWhenUsed="0"/>
+    <w:lsdException w:name="Colorful Grid Accent 2" w:semiHidden="0" w:uiPriority="73" w:unhideWhenUsed="0"/>
+    <w:lsdException w:name="Light Shading Accent 3" w:semiHidden="0" w:uiPriority="60" w:unhideWhenUsed="0"/>
+    <w:lsdException w:name="Light List Accent 3" w:semiHidden="0" w:uiPriority="61" w:unhideWhenUsed="0"/>
+    <w:lsdException w:name="Light Grid Accent 3" w:semiHidden="0" w:uiPriority="62" w:unhideWhenUsed="0"/>
+    <w:lsdException w:name="Medium Shading 1 Accent 3" w:semiHidden="0" w:uiPriority="63" w:unhideWhenUsed="0"/>
+    <w:lsdException w:name="Medium Shading 2 Accent 3" w:semiHidden="0" w:uiPriority="64" w:unhideWhenUsed="0"/>
+    <w:lsdException w:name="Medium List 1 Accent 3" w:semiHidden="0" w:uiPriority="65" w:unhideWhenUsed="0"/>
+    <w:lsdException w:name="Medium List 2 Accent 3" w:semiHidden="0" w:uiPriority="66" w:unhideWhenUsed="0"/>
+    <w:lsdException w:name="Medium Grid 1 Accent 3" w:semiHidden="0" w:uiPriority="67" w:unhideWhenUsed="0"/>
+    <w:lsdException w:name="Medium Grid 2 Accent 3" w:semiHidden="0" w:uiPriority="68" w:unhideWhenUsed="0"/>
+    <w:lsdException w:name="Medium Grid 3 Accent 3" w:semiHidden="0" w:uiPriority="69" w:unhideWhenUsed="0"/>
+    <w:lsdException w:name="Dark List Accent 3" w:semiHidden="0" w:uiPriority="70" w:unhideWhenUsed="0"/>
+    <w:lsdException w:name="Colorful Shading Accent 3" w:semiHidden="0" w:uiPriority="71" w:unhideWhenUsed="0"/>
+    <w:lsdException w:name="Colorful List Accent 3" w:semiHidden="0" w:uiPriority="72" w:unhideWhenUsed="0"/>
+    <w:lsdException w:name="Colorful Grid Accent 3" w:semiHidden="0" w:uiPriority="73" w:unhideWhenUsed="0"/>
+    <w:lsdException w:name="Light Shading Accent 4" w:semiHidden="0" w:uiPriority="60" w:unhideWhenUsed="0"/>
+    <w:lsdException w:name="Light List Accent 4" w:semiHidden="0" w:uiPriority="61" w:unhideWhenUsed="0"/>
+    <w:lsdException w:name="Light Grid Accent 4" w:semiHidden="0" w:uiPriority="62" w:unhideWhenUsed="0"/>
+    <w:lsdException w:name="Medium Shading 1 Accent 4" w:semiHidden="0" w:uiPriority="63" w:unhideWhenUsed="0"/>
+    <w:lsdException w:name="Medium Shading 2 Accent 4" w:semiHidden="0" w:uiPriority="64" w:unhideWhenUsed="0"/>
+    <w:lsdException w:name="Medium List 1 Accent 4" w:semiHidden="0" w:uiPriority="65" w:unhideWhenUsed="0"/>
+    <w:lsdException w:name="Medium List 2 Accent 4" w:semiHidden="0" w:uiPriority="66" w:unhideWhenUsed="0"/>
+    <w:lsdException w:name="Medium Grid 1 Accent 4" w:semiHidden="0" w:uiPriority="67" w:unhideWhenUsed="0"/>
+    <w:lsdException w:name="Medium Grid 2 Accent 4" w:semiHidden="0" w:uiPriority="68" w:unhideWhenUsed="0"/>
+    <w:lsdException w:name="Medium Grid 3 Accent 4" w:semiHidden="0" w:uiPriority="69" w:unhideWhenUsed="0"/>
+    <w:lsdException w:name="Dark List Accent 4" w:semiHidden="0" w:uiPriority="70" w:unhideWhenUsed="0"/>
+    <w:lsdException w:name="Colorful Shading Accent 4" w:semiHidden="0" w:uiPriority="71" w:unhideWhenUsed="0"/>
+    <w:lsdException w:name="Colorful List Accent 4" w:semiHidden="0" w:uiPriority="72" w:unhideWhenUsed="0"/>
+    <w:lsdException w:name="Colorful Grid Accent 4" w:semiHidden="0" w:uiPriority="73" w:unhideWhenUsed="0"/>
+    <w:lsdException w:name="Light Shading Accent 5" w:semiHidden="0" w:uiPriority="60" w:unhideWhenUsed="0"/>
+    <w:lsdException w:name="Light List Accent 5" w:semiHidden="0" w:uiPriority="61" w:unhideWhenUsed="0"/>
+    <w:lsdException w:name="Light Grid Accent 5" w:semiHidden="0" w:uiPriority="62" w:unhideWhenUsed="0"/>
+    <w:lsdException w:name="Medium Shading 1 Accent 5" w:semiHidden="0" w:uiPriority="63" w:unhideWhenUsed="0"/>
+    <w:lsdException w:name="Medium Shading 2 Accent 5" w:semiHidden="0" w:uiPriority="64" w:unhideWhenUsed="0"/>
+    <w:lsdException w:name="Medium List 1 Accent 5" w:semiHidden="0" w:uiPriority="65" w:unhideWhenUsed="0"/>
+    <w:lsdException w:name="Medium List 2 Accent 5" w:semiHidden="0" w:uiPriority="66" w:unhideWhenUsed="0"/>
+    <w:lsdException w:name="Medium Grid 1 Accent 5" w:semiHidden="0" w:uiPriority="67" w:unhideWhenUsed="0"/>
+    <w:lsdException w:name="Medium Grid 2 Accent 5" w:semiHidden="0" w:uiPriority="68" w:unhideWhenUsed="0"/>
+    <w:lsdException w:name="Medium Grid 3 Accent 5" w:semiHidden="0" w:uiPriority="69" w:unhideWhenUsed="0"/>
+    <w:lsdException w:name="Dark List Accent 5" w:semiHidden="0" w:uiPriority="70" w:unhideWhenUsed="0"/>
+    <w:lsdException w:name="Colorful Shading Accent 5" w:semiHidden="0" w:uiPriority="71" w:unhideWhenUsed="0"/>
+    <w:lsdException w:name="Colorful List Accent 5" w:semiHidden="0" w:uiPriority="72" w:unhideWhenUsed="0"/>
+    <w:lsdException w:name="Colorful Grid Accent 5" w:semiHidden="0" w:uiPriority="73" w:unhideWhenUsed="0"/>
+    <w:lsdException w:name="Light Shading Accent 6" w:semiHidden="0" w:uiPriority="60" w:unhideWhenUsed="0"/>
+    <w:lsdException w:name="Light List Accent 6" w:semiHidden="0" w:uiPriority="61" w:unhideWhenUsed="0"/>
+    <w:lsdException w:name="Light Grid Accent 6" w:semiHidden="0" w:uiPriority="62" w:unhideWhenUsed="0"/>
+    <w:lsdException w:name="Medium Shading 1 Accent 6" w:semiHidden="0" w:uiPriority="63" w:unhideWhenUsed="0"/>
+    <w:lsdException w:name="Medium Shading 2 Accent 6" w:semiHidden="0" w:uiPriority="64" w:unhideWhenUsed="0"/>
+    <w:lsdException w:name="Medium List 1 Accent 6" w:semiHidden="0" w:uiPriority="65" w:unhideWhenUsed="0"/>
+    <w:lsdException w:name="Medium List 2 Accent 6" w:semiHidden="0" w:uiPriority="66" w:unhideWhenUsed="0"/>
+    <w:lsdException w:name="Medium Grid 1 Accent 6" w:semiHidden="0" w:uiPriority="67" w:unhideWhenUsed="0"/>
+    <w:lsdException w:name="Medium Grid 2 Accent 6" w:semiHidden="0" w:uiPriority="68" w:unhideWhenUsed="0"/>
+    <w:lsdException w:name="Medium Grid 3 Accent 6" w:semiHidden="0" w:uiPriority="69" w:unhideWhenUsed="0"/>
+    <w:lsdException w:name="Dark List Accent 6" w:semiHidden="0" w:uiPriority="70" w:unhideWhenUsed="0"/>
+    <w:lsdException w:name="Colorful Shading Accent 6" w:semiHidden="0" w:uiPriority="71" w:unhideWhenUsed="0"/>
+    <w:lsdException w:name="Colorful List Accent 6" w:semiHidden="0" w:uiPriority="72" w:unhideWhenUsed="0"/>
+    <w:lsdException w:name="Colorful Grid Accent 6" w:semiHidden="0" w:uiPriority="73" w:unhideWhenUsed="0"/>
+    <w:lsdException w:name="Subtle Emphasis" w:semiHidden="0" w:uiPriority="19" w:unhideWhenUsed="0" w:qFormat="1"/>
+    <w:lsdException w:name="Intense Emphasis" w:semiHidden="0" w:uiPriority="21" w:unhideWhenUsed="0" w:qFormat="1"/>
+    <w:lsdException w:name="Subtle Reference" w:semiHidden="0" w:uiPriority="31" w:unhideWhenUsed="0" w:qFormat="1"/>
+    <w:lsdException w:name="Intense Reference" w:semiHidden="0" w:uiPriority="32" w:unhideWhenUsed="0" w:qFormat="1"/>
+    <w:lsdException w:name="Book Title" w:semiHidden="0" w:uiPriority="33" w:unhideWhenUsed="0" w:qFormat="1"/>
+    <w:lsdException w:name="Bibliography" w:uiPriority="37"/>
+    <w:lsdException w:name="TOC Heading" w:uiPriority="39" w:qFormat="1"/>
+  </w:latentStyles>
+  <w:style w:type="paragraph" w:default="1" w:styleId="Normaal">
+    <w:name w:val="Normal"/>
+    <w:qFormat/>
+  </w:style>
+  <w:style w:type="character" w:default="1" w:styleId="Standaardalinea-lettertype">
+    <w:name w:val="Default Paragraph Font"/>
+    <w:uiPriority w:val="1"/>
+    <w:semiHidden/>
+    <w:unhideWhenUsed/>
+  </w:style>
+  <w:style w:type="table" w:default="1" w:styleId="Standaardtabel">
+    <w:name w:val="Normal Table"/>
+    <w:uiPriority w:val="99"/>
+    <w:semiHidden/>
+    <w:unhideWhenUsed/>
+    <w:tblPr>
+      <w:tblInd w:w="0" w:type="dxa"/>
+      <w:tblCellMar>
+        <w:top w:w="0" w:type="dxa"/>
+        <w:left w:w="108" w:type="dxa"/>
+        <w:bottom w:w="0" w:type="dxa"/>
+        <w:right w:w="108" w:type="dxa"/>
+      </w:tblCellMar>
+    </w:tblPr>
+  </w:style>
+  <w:style w:type="numbering" w:default="1" w:styleId="Geenlijst">
+    <w:name w:val="No List"/>
+    <w:uiPriority w:val="99"/>
+    <w:semiHidden/>
+    <w:unhideWhenUsed/>
+  </w:style>
+  <w:style w:type="table" w:styleId="Tabelraster">
+    <w:name w:val="Table Grid"/>
+    <w:basedOn w:val="Standaardtabel"/>
+    <w:uiPriority w:val="39"/>
+    <w:rsid w:val="0077758E"/>
+    <w:rPr>
+      <w:rFonts w:eastAsiaTheme="minorHAnsi"/>
+      <w:sz w:val="22"/>
+      <w:szCs w:val="22"/>
+      <w:lang w:eastAsia="en-US"/>
+    </w:rPr>
+    <w:tblPr>
+      <w:tblInd w:w="0" w:type="dxa"/>
+      <w:tblBorders>
+        <w:top w:val="single" w:sz="4" w:space="0" w:color="auto"/>
+        <w:left w:val="single" w:sz="4" w:space="0" w:color="auto"/>
+        <w:bottom w:val="single" w:sz="4" w:space="0" w:color="auto"/>
+        <w:right w:val="single" w:sz="4" w:space="0" w:color="auto"/>
+        <w:insideH w:val="single" w:sz="4" w:space="0" w:color="auto"/>
+        <w:insideV w:val="single" w:sz="4" w:space="0" w:color="auto"/>
+      </w:tblBorders>
+      <w:tblCellMar>
+        <w:top w:w="0" w:type="dxa"/>
+        <w:left w:w="108" w:type="dxa"/>
+        <w:bottom w:w="0" w:type="dxa"/>
+        <w:right w:w="108" w:type="dxa"/>
+      </w:tblCellMar>
+    </w:tblPr>
+  </w:style>
+  <w:style w:type="paragraph" w:styleId="Ballontekst">
+    <w:name w:val="Balloon Text"/>
+    <w:basedOn w:val="Normaal"/>
+    <w:link w:val="BallontekstTeken"/>
+    <w:uiPriority w:val="99"/>
+    <w:semiHidden/>
+    <w:unhideWhenUsed/>
+    <w:rsid w:val="0077758E"/>
+    <w:rPr>
+      <w:rFonts w:ascii="Lucida Grande" w:hAnsi="Lucida Grande"/>
+      <w:sz w:val="18"/>
+      <w:szCs w:val="18"/>
+    </w:rPr>
+  </w:style>
+  <w:style w:type="character" w:customStyle="1" w:styleId="BallontekstTeken">
+    <w:name w:val="Ballontekst Teken"/>
+    <w:basedOn w:val="Standaardalinea-lettertype"/>
+    <w:link w:val="Ballontekst"/>
+    <w:uiPriority w:val="99"/>
+    <w:semiHidden/>
+    <w:rsid w:val="0077758E"/>
+    <w:rPr>
+      <w:rFonts w:ascii="Lucida Grande" w:hAnsi="Lucida Grande"/>
+      <w:sz w:val="18"/>
+      <w:szCs w:val="18"/>
+    </w:rPr>
+  </w:style>
+  <w:style w:type="paragraph" w:styleId="Lijstalinea">
+    <w:name w:val="List Paragraph"/>
+    <w:basedOn w:val="Normaal"/>
     <w:uiPriority w:val="34"/>
     <w:qFormat/>
     <w:rsid w:val="007628FB"/>
@@ -2141,7 +2130,7 @@
 </file>
 
 <file path=customXml/itemProps1.xml><?xml version="1.0" encoding="utf-8"?>
-<ds:datastoreItem xmlns:ds="http://schemas.openxmlformats.org/officeDocument/2006/customXml" ds:itemID="{8AB752C6-CD7A-4258-AB0A-618A25F58111}">
+<ds:datastoreItem xmlns:ds="http://schemas.openxmlformats.org/officeDocument/2006/customXml" ds:itemID="{38A64FB6-CDE4-2142-B39B-C76FA8D37187}">
   <ds:schemaRefs>
     <ds:schemaRef ds:uri="http://schemas.openxmlformats.org/officeDocument/2006/bibliography"/>
   </ds:schemaRefs>

</xml_diff>